<commit_message>
Update Braun Chapter 1 Draft 1.docx
</commit_message>
<xml_diff>
--- a/MS/Braun Chapter 1 Draft 1.docx
+++ b/MS/Braun Chapter 1 Draft 1.docx
@@ -1710,7 +1710,21 @@
         <w:rPr>
           <w:rStyle w:val="None"/>
         </w:rPr>
-        <w:t xml:space="preserve"> (Ephedraceae) and </w:t>
+        <w:t xml:space="preserve"> (</w:t>
+      </w:r>
+      <w:proofErr w:type="spellStart"/>
+      <w:r>
+        <w:rPr>
+          <w:rStyle w:val="None"/>
+        </w:rPr>
+        <w:t>Ephedraceae</w:t>
+      </w:r>
+      <w:proofErr w:type="spellEnd"/>
+      <w:r>
+        <w:rPr>
+          <w:rStyle w:val="None"/>
+        </w:rPr>
+        <w:t xml:space="preserve">) and </w:t>
       </w:r>
       <w:r>
         <w:rPr>
@@ -1836,7 +1850,15 @@
         <w:fldChar w:fldCharType="end"/>
       </w:r>
       <w:r>
-        <w:t>, and to species using AntWiki keys (</w:t>
+        <w:t xml:space="preserve">, and to species using </w:t>
+      </w:r>
+      <w:proofErr w:type="spellStart"/>
+      <w:r>
+        <w:t>AntWiki</w:t>
+      </w:r>
+      <w:proofErr w:type="spellEnd"/>
+      <w:r>
+        <w:t xml:space="preserve"> keys (</w:t>
       </w:r>
       <w:r>
         <w:t>www.antwiki.org</w:t>
@@ -1874,268 +1896,304 @@
       <w:r>
         <w:t xml:space="preserve">Two singletons, </w:t>
       </w:r>
+      <w:proofErr w:type="spellStart"/>
       <w:r>
         <w:rPr>
           <w:i/>
           <w:iCs/>
         </w:rPr>
-        <w:t>Solenopsis molesta</w:t>
-      </w:r>
-      <w:r>
-        <w:t xml:space="preserve"> and </w:t>
-      </w:r>
+        <w:t>Solenopsis</w:t>
+      </w:r>
+      <w:proofErr w:type="spellEnd"/>
       <w:r>
         <w:rPr>
           <w:i/>
           <w:iCs/>
         </w:rPr>
-        <w:lastRenderedPageBreak/>
-        <w:t>Solenopsis aurea</w:t>
-      </w:r>
-      <w:r>
-        <w:t xml:space="preserve"> were excluded from analyses. </w:t>
-      </w:r>
-      <w:r>
-        <w:t>We</w:t>
-      </w:r>
-      <w:r>
-        <w:t xml:space="preserve"> measure</w:t>
-      </w:r>
-      <w:r>
-        <w:t>d</w:t>
-      </w:r>
-      <w:r>
-        <w:t xml:space="preserve"> the following morphological trait data from the ant specimens: Weber’s length</w:t>
-      </w:r>
-      <w:r>
-        <w:t>,</w:t>
-      </w:r>
-      <w:r>
         <w:t xml:space="preserve"> </w:t>
       </w:r>
-      <w:r>
-        <w:t>which is the length of the longest diagonal on the thorax and a measure of overall worker body size</w:t>
-      </w:r>
-      <w:r>
-        <w:t xml:space="preserve"> </w:t>
-      </w:r>
-      <w:r>
-        <w:fldChar w:fldCharType="begin"/>
-      </w:r>
-      <w:r>
-        <w:instrText xml:space="preserve"> ADDIN ZOTERO_ITEM CSL_CITATION {"citationID":"QaxxJOTu","properties":{"formattedCitation":"(Brown 1953)","plainCitation":"(Brown 1953)","noteIndex":0},"citationItems":[{"id":33,"uris":["http://zotero.org/users/local/IyWB10av/items/9HC79WWW"],"itemData":{"id":33,"type":"article-journal","container-title":"The American Midland Naturalist","ISSN":"0003-0031","issue":"1","page":"1-137","title":"Revisionary studies in the ant tribe Dacetini","volume":"50","author":[{"family":"Brown","given":"William L."}],"issued":{"date-parts":[["1953"]]},"citation-key":"brownRevisionaryStudiesAnt1953"}}],"schema":"https://github.com/citation-style-language/schema/raw/master/csl-citation.json"} </w:instrText>
-      </w:r>
-      <w:r>
-        <w:fldChar w:fldCharType="separate"/>
-      </w:r>
-      <w:r>
-        <w:t>(Brown 1953)</w:t>
-      </w:r>
-      <w:r>
-        <w:fldChar w:fldCharType="end"/>
-      </w:r>
-      <w:r>
-        <w:t>;</w:t>
-      </w:r>
-      <w:r>
-        <w:t xml:space="preserve"> </w:t>
-      </w:r>
-      <w:r>
-        <w:t>f</w:t>
-      </w:r>
-      <w:r>
-        <w:t>emur length</w:t>
-      </w:r>
-      <w:r>
-        <w:t>, which</w:t>
-      </w:r>
-      <w:r>
-        <w:t xml:space="preserve"> relates to foraging ability in complex environment and thermoregulation </w:t>
-      </w:r>
-      <w:r>
-        <w:fldChar w:fldCharType="begin"/>
-      </w:r>
-      <w:r>
-        <w:instrText xml:space="preserve"> ADDIN ZOTERO_ITEM CSL_CITATION {"citationID":"dDsdP4Gh","properties":{"formattedCitation":"(Feener Jr et al. 1988)","plainCitation":"(Feener Jr et al. 1988)","noteIndex":0},"citationItems":[{"id":29,"uris":["http://zotero.org/users/local/IyWB10av/items/QF3D9QDK"],"itemData":{"id":29,"type":"article-journal","container-title":"Functional Ecology","ISSN":"0269-8463","page":"509-520","title":"Curvilinear allometry, energetics and foraging ecology: a comparison of leaf-cutting ants and army ants","author":[{"family":"Feener Jr","given":"D. H."},{"family":"Lighton","given":"J. R. B."},{"family":"Bartholomew","given":"G. A."}],"issued":{"date-parts":[["1988"]]},"citation-key":"feenerjrCurvilinearAllometryEnergetics1988"}}],"schema":"https://github.com/citation-style-language/schema/raw/master/csl-citation.json"} </w:instrText>
-      </w:r>
-      <w:r>
-        <w:fldChar w:fldCharType="separate"/>
-      </w:r>
-      <w:r>
-        <w:t>(Feener Jr et al. 1988)</w:t>
-      </w:r>
-      <w:r>
-        <w:fldChar w:fldCharType="end"/>
-      </w:r>
-      <w:r>
-        <w:t>;</w:t>
-      </w:r>
-      <w:r>
-        <w:t xml:space="preserve"> </w:t>
-      </w:r>
-      <w:r>
-        <w:t>mandible length</w:t>
-      </w:r>
-      <w:r>
-        <w:t>,</w:t>
-      </w:r>
-      <w:r>
-        <w:t xml:space="preserve"> </w:t>
-      </w:r>
-      <w:r>
-        <w:t xml:space="preserve">and head </w:t>
-      </w:r>
-      <w:r>
-        <w:t>length and width,</w:t>
-      </w:r>
-      <w:r>
-        <w:t xml:space="preserve"> </w:t>
-      </w:r>
-      <w:r>
-        <w:t>w</w:t>
-      </w:r>
-      <w:r>
-        <w:t>hic</w:t>
-      </w:r>
-      <w:r>
-        <w:t xml:space="preserve">h </w:t>
-      </w:r>
-      <w:r>
-        <w:t>relate to diet</w:t>
-      </w:r>
-      <w:r>
-        <w:t>;</w:t>
-      </w:r>
-      <w:r>
-        <w:t xml:space="preserve"> scape length</w:t>
-      </w:r>
-      <w:r>
-        <w:t>, which</w:t>
-      </w:r>
-      <w:r>
-        <w:t xml:space="preserve"> relates to chemosensory abilities</w:t>
-      </w:r>
-      <w:r>
-        <w:t>;</w:t>
-      </w:r>
-      <w:r>
-        <w:t xml:space="preserve"> </w:t>
-      </w:r>
-      <w:r>
-        <w:t>and eye size</w:t>
-      </w:r>
-      <w:r>
-        <w:t xml:space="preserve"> which</w:t>
-      </w:r>
-      <w:r>
-        <w:t xml:space="preserve"> relates to forag</w:t>
-      </w:r>
-      <w:r>
-        <w:t>ing</w:t>
-      </w:r>
-      <w:r>
-        <w:t xml:space="preserve"> behaviours </w:t>
-      </w:r>
-      <w:r>
-        <w:fldChar w:fldCharType="begin"/>
-      </w:r>
-      <w:r>
-        <w:instrText xml:space="preserve"> ADDIN ZOTERO_ITEM CSL_CITATION {"citationID":"3tJgBL1v","properties":{"formattedCitation":"(Weiser and Kaspari 2006)","plainCitation":"(Weiser and Kaspari 2006)","noteIndex":0},"citationItems":[{"id":18,"uris":["http://zotero.org/users/local/IyWB10av/items/ESFXQKEA"],"itemData":{"id":18,"type":"article-journal","container-title":"Ecological Entomology","ISSN":"0307-6946","issue":"2","page":"131-142","title":"Ecological morphospace of New World ants","volume":"31","author":[{"family":"Weiser","given":"Michael D."},{"family":"Kaspari","given":"Michael"}],"issued":{"date-parts":[["2006"]]},"citation-key":"weiserEcologicalMorphospaceNew2006"}}],"schema":"https://github.com/citation-style-language/schema/raw/master/csl-citation.json"} </w:instrText>
-      </w:r>
-      <w:r>
-        <w:fldChar w:fldCharType="separate"/>
-      </w:r>
-      <w:r>
-        <w:t>(Weiser and Kaspari 2006)</w:t>
-      </w:r>
-      <w:r>
-        <w:fldChar w:fldCharType="end"/>
-      </w:r>
-      <w:r>
-        <w:t xml:space="preserve">. </w:t>
-      </w:r>
-      <w:r>
-        <w:t>The</w:t>
-      </w:r>
-      <w:r>
-        <w:t xml:space="preserve"> latter six traits were divided by Weber’s body length to remove the impact of body size. </w:t>
-      </w:r>
-    </w:p>
-    <w:p>
-      <w:pPr>
-        <w:spacing w:line="360" w:lineRule="auto"/>
-      </w:pPr>
-      <w:r>
-        <w:t>We</w:t>
-      </w:r>
-      <w:r>
-        <w:t xml:space="preserve"> measured </w:t>
-      </w:r>
-      <w:r>
-        <w:t>each of the seven</w:t>
-      </w:r>
-      <w:r>
-        <w:t xml:space="preserve"> traits in</w:t>
-      </w:r>
-      <w:r>
-        <w:t xml:space="preserve"> up to</w:t>
-      </w:r>
-      <w:r>
-        <w:t xml:space="preserve"> six individuals per species, per site </w:t>
-      </w:r>
-      <w:r>
-        <w:t>(265 individual ants) to capture the intraspecific variation</w:t>
-      </w:r>
-      <w:r>
-        <w:t xml:space="preserve"> in traits</w:t>
-      </w:r>
-      <w:r>
-        <w:t xml:space="preserve"> between populations. </w:t>
-      </w:r>
-      <w:r>
-        <w:t>We</w:t>
-      </w:r>
-      <w:r>
-        <w:t xml:space="preserve"> dissected each ant and affixed them to microscope slides using Elmer’s glue. </w:t>
-      </w:r>
-      <w:r>
-        <w:t xml:space="preserve">We placed each </w:t>
-      </w:r>
-      <w:r>
-        <w:t xml:space="preserve">ant mount slide on top of a stage micrometer slide and took focus-bracketed photographs using a Canon 60D DSLR camera with a 60 mm macro lens and Canon EF 25 II extension tube. Helicon Focus software was used to combine the focus stacks into single images. </w:t>
-      </w:r>
-      <w:r>
-        <w:t>We</w:t>
-      </w:r>
-      <w:r>
-        <w:t xml:space="preserve"> imported each composite image into ImageJ software</w:t>
-      </w:r>
-      <w:r>
-        <w:t xml:space="preserve"> and</w:t>
-      </w:r>
-      <w:r>
-        <w:t xml:space="preserve"> used the micrometer divisions within the image to calibrate the measurement scale within the software and</w:t>
-      </w:r>
-      <w:r>
-        <w:t xml:space="preserve"> then</w:t>
-      </w:r>
-      <w:r>
-        <w:t xml:space="preserve"> measured each trait using the software.</w:t>
-      </w:r>
-    </w:p>
-    <w:p>
-      <w:pPr>
-        <w:spacing w:line="360" w:lineRule="auto"/>
+      <w:proofErr w:type="spellStart"/>
+      <w:r>
         <w:rPr>
           <w:i/>
           <w:iCs/>
         </w:rPr>
-      </w:pPr>
+        <w:t>molesta</w:t>
+      </w:r>
+      <w:proofErr w:type="spellEnd"/>
+      <w:r>
+        <w:t xml:space="preserve"> and </w:t>
+      </w:r>
+      <w:proofErr w:type="spellStart"/>
       <w:r>
         <w:rPr>
           <w:i/>
           <w:iCs/>
         </w:rPr>
+        <w:lastRenderedPageBreak/>
+        <w:t>Solenopsis</w:t>
+      </w:r>
+      <w:proofErr w:type="spellEnd"/>
+      <w:r>
+        <w:rPr>
+          <w:i/>
+          <w:iCs/>
+        </w:rPr>
+        <w:t xml:space="preserve"> </w:t>
+      </w:r>
+      <w:proofErr w:type="spellStart"/>
+      <w:r>
+        <w:rPr>
+          <w:i/>
+          <w:iCs/>
+        </w:rPr>
+        <w:t>aurea</w:t>
+      </w:r>
+      <w:proofErr w:type="spellEnd"/>
+      <w:r>
+        <w:t xml:space="preserve"> were excluded from analyses. </w:t>
+      </w:r>
+      <w:r>
+        <w:t>We</w:t>
+      </w:r>
+      <w:r>
+        <w:t xml:space="preserve"> measure</w:t>
+      </w:r>
+      <w:r>
+        <w:t>d</w:t>
+      </w:r>
+      <w:r>
+        <w:t xml:space="preserve"> the following morphological trait data from the ant specimens: Weber’s length</w:t>
+      </w:r>
+      <w:r>
+        <w:t>,</w:t>
+      </w:r>
+      <w:r>
+        <w:t xml:space="preserve"> </w:t>
+      </w:r>
+      <w:r>
+        <w:t>which is the length of the longest diagonal on the thorax and a measure of overall worker body size</w:t>
+      </w:r>
+      <w:r>
+        <w:t xml:space="preserve"> </w:t>
+      </w:r>
+      <w:r>
+        <w:fldChar w:fldCharType="begin"/>
+      </w:r>
+      <w:r>
+        <w:instrText xml:space="preserve"> ADDIN ZOTERO_ITEM CSL_CITATION {"citationID":"QaxxJOTu","properties":{"formattedCitation":"(Brown 1953)","plainCitation":"(Brown 1953)","noteIndex":0},"citationItems":[{"id":33,"uris":["http://zotero.org/users/local/IyWB10av/items/9HC79WWW"],"itemData":{"id":33,"type":"article-journal","container-title":"The American Midland Naturalist","ISSN":"0003-0031","issue":"1","page":"1-137","title":"Revisionary studies in the ant tribe Dacetini","volume":"50","author":[{"family":"Brown","given":"William L."}],"issued":{"date-parts":[["1953"]]},"citation-key":"brownRevisionaryStudiesAnt1953"}}],"schema":"https://github.com/citation-style-language/schema/raw/master/csl-citation.json"} </w:instrText>
+      </w:r>
+      <w:r>
+        <w:fldChar w:fldCharType="separate"/>
+      </w:r>
+      <w:r>
+        <w:t>(Brown 1953)</w:t>
+      </w:r>
+      <w:r>
+        <w:fldChar w:fldCharType="end"/>
+      </w:r>
+      <w:r>
+        <w:t>;</w:t>
+      </w:r>
+      <w:r>
+        <w:t xml:space="preserve"> </w:t>
+      </w:r>
+      <w:r>
+        <w:t>f</w:t>
+      </w:r>
+      <w:r>
+        <w:t>emur length</w:t>
+      </w:r>
+      <w:r>
+        <w:t>, which</w:t>
+      </w:r>
+      <w:r>
+        <w:t xml:space="preserve"> relates to foraging ability in complex environment and thermoregulation </w:t>
+      </w:r>
+      <w:r>
+        <w:fldChar w:fldCharType="begin"/>
+      </w:r>
+      <w:r>
+        <w:instrText xml:space="preserve"> ADDIN ZOTERO_ITEM CSL_CITATION {"citationID":"dDsdP4Gh","properties":{"formattedCitation":"(Feener Jr et al. 1988)","plainCitation":"(Feener Jr et al. 1988)","noteIndex":0},"citationItems":[{"id":29,"uris":["http://zotero.org/users/local/IyWB10av/items/QF3D9QDK"],"itemData":{"id":29,"type":"article-journal","container-title":"Functional Ecology","ISSN":"0269-8463","page":"509-520","title":"Curvilinear allometry, energetics and foraging ecology: a comparison of leaf-cutting ants and army ants","author":[{"family":"Feener Jr","given":"D. H."},{"family":"Lighton","given":"J. R. B."},{"family":"Bartholomew","given":"G. A."}],"issued":{"date-parts":[["1988"]]},"citation-key":"feenerjrCurvilinearAllometryEnergetics1988"}}],"schema":"https://github.com/citation-style-language/schema/raw/master/csl-citation.json"} </w:instrText>
+      </w:r>
+      <w:r>
+        <w:fldChar w:fldCharType="separate"/>
+      </w:r>
+      <w:r>
+        <w:t>(Feener Jr et al. 1988)</w:t>
+      </w:r>
+      <w:r>
+        <w:fldChar w:fldCharType="end"/>
+      </w:r>
+      <w:r>
+        <w:t>;</w:t>
+      </w:r>
+      <w:r>
+        <w:t xml:space="preserve"> </w:t>
+      </w:r>
+      <w:r>
+        <w:t>mandible length</w:t>
+      </w:r>
+      <w:r>
+        <w:t>,</w:t>
+      </w:r>
+      <w:r>
+        <w:t xml:space="preserve"> </w:t>
+      </w:r>
+      <w:r>
+        <w:t xml:space="preserve">and head </w:t>
+      </w:r>
+      <w:r>
+        <w:t>length and width,</w:t>
+      </w:r>
+      <w:r>
+        <w:t xml:space="preserve"> </w:t>
+      </w:r>
+      <w:r>
+        <w:t>w</w:t>
+      </w:r>
+      <w:r>
+        <w:t>hic</w:t>
+      </w:r>
+      <w:r>
+        <w:t xml:space="preserve">h </w:t>
+      </w:r>
+      <w:r>
+        <w:t>relate to diet</w:t>
+      </w:r>
+      <w:r>
+        <w:t>;</w:t>
+      </w:r>
+      <w:r>
+        <w:t xml:space="preserve"> scape length</w:t>
+      </w:r>
+      <w:r>
+        <w:t>, which</w:t>
+      </w:r>
+      <w:r>
+        <w:t xml:space="preserve"> relates to chemosensory abilities</w:t>
+      </w:r>
+      <w:r>
+        <w:t>;</w:t>
+      </w:r>
+      <w:r>
+        <w:t xml:space="preserve"> </w:t>
+      </w:r>
+      <w:r>
+        <w:t>and eye size</w:t>
+      </w:r>
+      <w:r>
+        <w:t xml:space="preserve"> which</w:t>
+      </w:r>
+      <w:r>
+        <w:t xml:space="preserve"> relates to forag</w:t>
+      </w:r>
+      <w:r>
+        <w:t>ing</w:t>
+      </w:r>
+      <w:r>
+        <w:t xml:space="preserve"> behaviours </w:t>
+      </w:r>
+      <w:r>
+        <w:fldChar w:fldCharType="begin"/>
+      </w:r>
+      <w:r>
+        <w:instrText xml:space="preserve"> ADDIN ZOTERO_ITEM CSL_CITATION {"citationID":"3tJgBL1v","properties":{"formattedCitation":"(Weiser and Kaspari 2006)","plainCitation":"(Weiser and Kaspari 2006)","noteIndex":0},"citationItems":[{"id":18,"uris":["http://zotero.org/users/local/IyWB10av/items/ESFXQKEA"],"itemData":{"id":18,"type":"article-journal","container-title":"Ecological Entomology","ISSN":"0307-6946","issue":"2","page":"131-142","title":"Ecological morphospace of New World ants","volume":"31","author":[{"family":"Weiser","given":"Michael D."},{"family":"Kaspari","given":"Michael"}],"issued":{"date-parts":[["2006"]]},"citation-key":"weiserEcologicalMorphospaceNew2006"}}],"schema":"https://github.com/citation-style-language/schema/raw/master/csl-citation.json"} </w:instrText>
+      </w:r>
+      <w:r>
+        <w:fldChar w:fldCharType="separate"/>
+      </w:r>
+      <w:r>
+        <w:t>(Weiser and Kaspari 2006)</w:t>
+      </w:r>
+      <w:r>
+        <w:fldChar w:fldCharType="end"/>
+      </w:r>
+      <w:r>
+        <w:t xml:space="preserve">. </w:t>
+      </w:r>
+      <w:r>
+        <w:t>The</w:t>
+      </w:r>
+      <w:r>
+        <w:t xml:space="preserve"> latter six traits were divided by Weber’s body length to remove the impact of body size. </w:t>
+      </w:r>
+    </w:p>
+    <w:p>
+      <w:pPr>
+        <w:spacing w:line="360" w:lineRule="auto"/>
+      </w:pPr>
+      <w:r>
+        <w:t>We</w:t>
+      </w:r>
+      <w:r>
+        <w:t xml:space="preserve"> measured </w:t>
+      </w:r>
+      <w:r>
+        <w:t>each of the seven</w:t>
+      </w:r>
+      <w:r>
+        <w:t xml:space="preserve"> traits in</w:t>
+      </w:r>
+      <w:r>
+        <w:t xml:space="preserve"> up to</w:t>
+      </w:r>
+      <w:r>
+        <w:t xml:space="preserve"> six individuals per species, per site </w:t>
+      </w:r>
+      <w:r>
+        <w:t>(265 individual ants) to capture the intraspecific variation</w:t>
+      </w:r>
+      <w:r>
+        <w:t xml:space="preserve"> in traits</w:t>
+      </w:r>
+      <w:r>
+        <w:t xml:space="preserve"> between populations. </w:t>
+      </w:r>
+      <w:r>
+        <w:t>We</w:t>
+      </w:r>
+      <w:r>
+        <w:t xml:space="preserve"> dissected each ant and affixed them to microscope slides using Elmer’s glue. </w:t>
+      </w:r>
+      <w:r>
+        <w:t xml:space="preserve">We placed each </w:t>
+      </w:r>
+      <w:r>
+        <w:t xml:space="preserve">ant mount slide on top of a stage micrometer slide and took focus-bracketed photographs using a Canon 60D DSLR camera with a 60 mm macro lens and Canon EF 25 II extension tube. Helicon Focus software was used to combine the focus stacks into single images. </w:t>
+      </w:r>
+      <w:r>
+        <w:t>We</w:t>
+      </w:r>
+      <w:r>
+        <w:t xml:space="preserve"> imported each composite image into ImageJ software</w:t>
+      </w:r>
+      <w:r>
+        <w:t xml:space="preserve"> and</w:t>
+      </w:r>
+      <w:r>
+        <w:t xml:space="preserve"> used the micrometer divisions within the image to calibrate the measurement scale within the software and</w:t>
+      </w:r>
+      <w:r>
+        <w:t xml:space="preserve"> then</w:t>
+      </w:r>
+      <w:r>
+        <w:t xml:space="preserve"> measured each trait using the software.</w:t>
+      </w:r>
+    </w:p>
+    <w:p>
+      <w:pPr>
+        <w:spacing w:line="360" w:lineRule="auto"/>
+        <w:rPr>
+          <w:i/>
+          <w:iCs/>
+        </w:rPr>
+      </w:pPr>
+      <w:r>
+        <w:rPr>
+          <w:i/>
+          <w:iCs/>
+        </w:rPr>
         <w:t>Analysis</w:t>
       </w:r>
     </w:p>
@@ -2156,11 +2214,16 @@
         <w:t>mean annual temperature and maximum annual temperature</w:t>
       </w:r>
       <w:r>
-        <w:t xml:space="preserve"> for each site from WorldCli</w:t>
+        <w:t xml:space="preserve"> for each site from </w:t>
+      </w:r>
+      <w:proofErr w:type="spellStart"/>
+      <w:r>
+        <w:t>WorldCli</w:t>
       </w:r>
       <w:r>
         <w:t>m</w:t>
       </w:r>
+      <w:proofErr w:type="spellEnd"/>
       <w:r>
         <w:t xml:space="preserve"> </w:t>
       </w:r>
@@ -2471,7 +2534,15 @@
         <w:t xml:space="preserve"> </w:t>
       </w:r>
       <w:r>
-        <w:t xml:space="preserve">(FDisp) for each of the 27 </w:t>
+        <w:t>(</w:t>
+      </w:r>
+      <w:proofErr w:type="spellStart"/>
+      <w:r>
+        <w:t>FDisp</w:t>
+      </w:r>
+      <w:proofErr w:type="spellEnd"/>
+      <w:r>
+        <w:t xml:space="preserve">) for each of the 27 </w:t>
       </w:r>
       <w:r>
         <w:t>sites</w:t>
@@ -2486,7 +2557,15 @@
         <w:t xml:space="preserve"> the population-level trait means using the</w:t>
       </w:r>
       <w:r>
-        <w:t xml:space="preserve"> dbFD functioning in the</w:t>
+        <w:t xml:space="preserve"> </w:t>
+      </w:r>
+      <w:proofErr w:type="spellStart"/>
+      <w:r>
+        <w:t>dbFD</w:t>
+      </w:r>
+      <w:proofErr w:type="spellEnd"/>
+      <w:r>
+        <w:t xml:space="preserve"> functioning in the</w:t>
       </w:r>
       <w:r>
         <w:t xml:space="preserve"> FD package </w:t>
@@ -2512,8 +2591,13 @@
       <w:r>
         <w:t xml:space="preserve"> </w:t>
       </w:r>
-      <w:r>
-        <w:t xml:space="preserve">Fdisp is the weighted average distance of species to the centroid in multivariate trait space and a measure of multivariate dispersion </w:t>
+      <w:proofErr w:type="spellStart"/>
+      <w:r>
+        <w:t>Fdisp</w:t>
+      </w:r>
+      <w:proofErr w:type="spellEnd"/>
+      <w:r>
+        <w:t xml:space="preserve"> is the weighted average distance of species to the centroid in multivariate trait space and a measure of multivariate dispersion </w:t>
       </w:r>
       <w:r>
         <w:fldChar w:fldCharType="begin"/>
@@ -2560,7 +2644,15 @@
         <w:t>We</w:t>
       </w:r>
       <w:r>
-        <w:t xml:space="preserve"> generated 1000 random communities using the RandomizeMatrix function in the picante package</w:t>
+        <w:t xml:space="preserve"> generated 1000 random communities using the </w:t>
+      </w:r>
+      <w:proofErr w:type="spellStart"/>
+      <w:r>
+        <w:t>RandomizeMatrix</w:t>
+      </w:r>
+      <w:proofErr w:type="spellEnd"/>
+      <w:r>
+        <w:t xml:space="preserve"> function in the picante package</w:t>
       </w:r>
       <w:r>
         <w:t xml:space="preserve"> </w:t>
@@ -2608,7 +2700,31 @@
         <w:t>while randomizing.</w:t>
       </w:r>
       <w:r>
-        <w:t xml:space="preserve"> FDisp was calculated for each of these 1000 matrices. Standardized effect size (SES) was then calculated for each site using the following formula: (Obs – MeanRandom)/SD Random</w:t>
+        <w:t xml:space="preserve"> </w:t>
+      </w:r>
+      <w:proofErr w:type="spellStart"/>
+      <w:r>
+        <w:t>FDisp</w:t>
+      </w:r>
+      <w:proofErr w:type="spellEnd"/>
+      <w:r>
+        <w:t xml:space="preserve"> was calculated for each of these 1000 matrices. Standardized effect size (SES) was then calculated for each site using the following formula: (</w:t>
+      </w:r>
+      <w:proofErr w:type="spellStart"/>
+      <w:r>
+        <w:t>Obs</w:t>
+      </w:r>
+      <w:proofErr w:type="spellEnd"/>
+      <w:r>
+        <w:t xml:space="preserve"> – </w:t>
+      </w:r>
+      <w:proofErr w:type="spellStart"/>
+      <w:r>
+        <w:t>MeanRandom</w:t>
+      </w:r>
+      <w:proofErr w:type="spellEnd"/>
+      <w:r>
+        <w:t>)/SD Random</w:t>
       </w:r>
       <w:r>
         <w:t>)</w:t>
@@ -2836,7 +2952,23 @@
         <w:t xml:space="preserve">coordinates </w:t>
       </w:r>
       <w:r>
-        <w:t>to cartesian coordinates using the geoXY function in the SoDA package</w:t>
+        <w:t xml:space="preserve">to cartesian coordinates using the </w:t>
+      </w:r>
+      <w:proofErr w:type="spellStart"/>
+      <w:r>
+        <w:t>geoXY</w:t>
+      </w:r>
+      <w:proofErr w:type="spellEnd"/>
+      <w:r>
+        <w:t xml:space="preserve"> function in the </w:t>
+      </w:r>
+      <w:proofErr w:type="spellStart"/>
+      <w:r>
+        <w:t>SoDA</w:t>
+      </w:r>
+      <w:proofErr w:type="spellEnd"/>
+      <w:r>
+        <w:t xml:space="preserve"> package</w:t>
       </w:r>
       <w:r>
         <w:t xml:space="preserve"> </w:t>
@@ -2875,7 +3007,23 @@
         <w:t xml:space="preserve"> using </w:t>
       </w:r>
       <w:r>
-        <w:t xml:space="preserve">the dbmem function in adespatial </w:t>
+        <w:t xml:space="preserve">the </w:t>
+      </w:r>
+      <w:proofErr w:type="spellStart"/>
+      <w:r>
+        <w:t>dbmem</w:t>
+      </w:r>
+      <w:proofErr w:type="spellEnd"/>
+      <w:r>
+        <w:t xml:space="preserve"> function in </w:t>
+      </w:r>
+      <w:proofErr w:type="spellStart"/>
+      <w:r>
+        <w:t>adespatial</w:t>
+      </w:r>
+      <w:proofErr w:type="spellEnd"/>
+      <w:r>
+        <w:t xml:space="preserve"> </w:t>
       </w:r>
       <w:r>
         <w:fldChar w:fldCharType="begin"/>
@@ -2937,7 +3085,15 @@
         <w:t xml:space="preserve">(CWM) </w:t>
       </w:r>
       <w:r>
-        <w:t xml:space="preserve">trait values for each trait using the dbFD function in the FD package </w:t>
+        <w:t xml:space="preserve">trait values for each trait using the </w:t>
+      </w:r>
+      <w:proofErr w:type="spellStart"/>
+      <w:r>
+        <w:t>dbFD</w:t>
+      </w:r>
+      <w:proofErr w:type="spellEnd"/>
+      <w:r>
+        <w:t xml:space="preserve"> function in the FD package </w:t>
       </w:r>
       <w:r>
         <w:fldChar w:fldCharType="begin"/>
@@ -2996,7 +3152,15 @@
         <w:t xml:space="preserve"> diversity patterns, we </w:t>
       </w:r>
       <w:r>
-        <w:t>fit a poisson GLM with species richness as the response and the</w:t>
+        <w:t xml:space="preserve">fit a </w:t>
+      </w:r>
+      <w:proofErr w:type="spellStart"/>
+      <w:r>
+        <w:t>poisson</w:t>
+      </w:r>
+      <w:proofErr w:type="spellEnd"/>
+      <w:r>
+        <w:t xml:space="preserve"> GLM with species richness as the response and the</w:t>
       </w:r>
       <w:r>
         <w:t xml:space="preserve"> PC1</w:t>
@@ -3122,29 +3286,56 @@
       <w:r>
         <w:t xml:space="preserve">We excluded the Brazilian occurrence points for </w:t>
       </w:r>
+      <w:proofErr w:type="spellStart"/>
       <w:r>
         <w:rPr>
           <w:i/>
           <w:iCs/>
         </w:rPr>
-        <w:t>Dorymyrmex insanus</w:t>
-      </w:r>
-      <w:r>
-        <w:t xml:space="preserve"> because they were the only points south of Panama and </w:t>
-      </w:r>
-      <w:r>
-        <w:t xml:space="preserve">they are likely </w:t>
-      </w:r>
+        <w:t>Dorymyrmex</w:t>
+      </w:r>
+      <w:proofErr w:type="spellEnd"/>
       <w:r>
         <w:rPr>
           <w:i/>
           <w:iCs/>
         </w:rPr>
-        <w:t>D. pyramicus</w:t>
-      </w:r>
-      <w:r>
         <w:t xml:space="preserve"> </w:t>
       </w:r>
+      <w:proofErr w:type="spellStart"/>
+      <w:r>
+        <w:rPr>
+          <w:i/>
+          <w:iCs/>
+        </w:rPr>
+        <w:t>insanus</w:t>
+      </w:r>
+      <w:proofErr w:type="spellEnd"/>
+      <w:r>
+        <w:t xml:space="preserve"> because they were the only points south of Panama and </w:t>
+      </w:r>
+      <w:r>
+        <w:t xml:space="preserve">they are likely </w:t>
+      </w:r>
+      <w:r>
+        <w:rPr>
+          <w:i/>
+          <w:iCs/>
+        </w:rPr>
+        <w:t xml:space="preserve">D. </w:t>
+      </w:r>
+      <w:proofErr w:type="spellStart"/>
+      <w:r>
+        <w:rPr>
+          <w:i/>
+          <w:iCs/>
+        </w:rPr>
+        <w:t>pyramicus</w:t>
+      </w:r>
+      <w:proofErr w:type="spellEnd"/>
+      <w:r>
+        <w:t xml:space="preserve"> </w:t>
+      </w:r>
       <w:r>
         <w:fldChar w:fldCharType="begin"/>
       </w:r>
@@ -3170,7 +3361,23 @@
         <w:t>reduce spatial bias</w:t>
       </w:r>
       <w:r>
-        <w:t xml:space="preserve">. We generated pseudo-absences by randomly sampling 10000 points using the randompoints function from the dismo package </w:t>
+        <w:t xml:space="preserve">. We generated pseudo-absences by randomly sampling 10000 points using the </w:t>
+      </w:r>
+      <w:proofErr w:type="spellStart"/>
+      <w:r>
+        <w:t>randompoints</w:t>
+      </w:r>
+      <w:proofErr w:type="spellEnd"/>
+      <w:r>
+        <w:t xml:space="preserve"> function from the </w:t>
+      </w:r>
+      <w:proofErr w:type="spellStart"/>
+      <w:r>
+        <w:t>dismo</w:t>
+      </w:r>
+      <w:proofErr w:type="spellEnd"/>
+      <w:r>
+        <w:t xml:space="preserve"> package </w:t>
       </w:r>
       <w:r>
         <w:fldChar w:fldCharType="begin"/>
@@ -3200,14 +3407,62 @@
         <w:t>each</w:t>
       </w:r>
       <w:r>
-        <w:t xml:space="preserve"> species. Mean annual temperature, maximum annual temperature and mean annual precipitation rasters from Worldclim, and mean and range of annual soil temperature rasters were used as input into species distribution models. The two soil rasters were resampled using bilinear </w:t>
+        <w:t xml:space="preserve"> species. Mean annual temperature, maximum annual temperature and mean annual precipitation </w:t>
+      </w:r>
+      <w:proofErr w:type="spellStart"/>
+      <w:r>
+        <w:t>rasters</w:t>
+      </w:r>
+      <w:proofErr w:type="spellEnd"/>
+      <w:r>
+        <w:t xml:space="preserve"> from </w:t>
+      </w:r>
+      <w:proofErr w:type="spellStart"/>
+      <w:r>
+        <w:t>Worldclim</w:t>
+      </w:r>
+      <w:proofErr w:type="spellEnd"/>
+      <w:r>
+        <w:t xml:space="preserve">, and mean and range of annual soil temperature </w:t>
+      </w:r>
+      <w:proofErr w:type="spellStart"/>
+      <w:r>
+        <w:t>rasters</w:t>
+      </w:r>
+      <w:proofErr w:type="spellEnd"/>
+      <w:r>
+        <w:t xml:space="preserve"> were used as input into species distribution models. The two soil </w:t>
+      </w:r>
+      <w:proofErr w:type="spellStart"/>
+      <w:r>
+        <w:t>rasters</w:t>
+      </w:r>
+      <w:proofErr w:type="spellEnd"/>
+      <w:r>
+        <w:t xml:space="preserve"> were resampled using bilinear </w:t>
       </w:r>
       <w:r>
         <w:lastRenderedPageBreak/>
-        <w:t xml:space="preserve">interpolation to match the cells and extent of the climate rasters. </w:t>
-      </w:r>
-      <w:r>
-        <w:t>The rasters were clipped to the following extent</w:t>
+        <w:t xml:space="preserve">interpolation to match the cells and extent of the climate </w:t>
+      </w:r>
+      <w:proofErr w:type="spellStart"/>
+      <w:r>
+        <w:t>rasters</w:t>
+      </w:r>
+      <w:proofErr w:type="spellEnd"/>
+      <w:r>
+        <w:t xml:space="preserve">. </w:t>
+      </w:r>
+      <w:r>
+        <w:t xml:space="preserve">The </w:t>
+      </w:r>
+      <w:proofErr w:type="spellStart"/>
+      <w:r>
+        <w:t>rasters</w:t>
+      </w:r>
+      <w:proofErr w:type="spellEnd"/>
+      <w:r>
+        <w:t xml:space="preserve"> were clipped to the following extent</w:t>
       </w:r>
       <w:r>
         <w:t>: -140, 7; -70, 50</w:t>
@@ -3237,7 +3492,15 @@
         <w:t xml:space="preserve"> and</w:t>
       </w:r>
       <w:r>
-        <w:t xml:space="preserve"> the area used for prediction i.e. the extent of the rasters was identical for all species to </w:t>
+        <w:t xml:space="preserve"> the area used for prediction i.e. the extent of the </w:t>
+      </w:r>
+      <w:proofErr w:type="spellStart"/>
+      <w:r>
+        <w:t>rasters</w:t>
+      </w:r>
+      <w:proofErr w:type="spellEnd"/>
+      <w:r>
+        <w:t xml:space="preserve"> was identical for all species to </w:t>
       </w:r>
       <w:r>
         <w:t>allow for</w:t>
@@ -3255,7 +3518,15 @@
         <w:t xml:space="preserve"> </w:t>
       </w:r>
       <w:r>
-        <w:t xml:space="preserve">We used the package ENMeval </w:t>
+        <w:t xml:space="preserve">We used the package </w:t>
+      </w:r>
+      <w:proofErr w:type="spellStart"/>
+      <w:r>
+        <w:t>ENMeval</w:t>
+      </w:r>
+      <w:proofErr w:type="spellEnd"/>
+      <w:r>
+        <w:t xml:space="preserve"> </w:t>
       </w:r>
       <w:r>
         <w:fldChar w:fldCharType="begin"/>
@@ -3276,7 +3547,23 @@
         <w:t xml:space="preserve"> to create species distribution models for each of the ant species.</w:t>
       </w:r>
       <w:r>
-        <w:t xml:space="preserve"> This package implements the MaxEnt algorithm. The approach used by ENMeval runs a series of models in succession, using different combinations of tuning parameters to avoid overfitting while maximizing goodness of fit. We used regularization values between 1 and 5, as well as the following feature classes: linear, linear + quadratic, hinge, linear + quadratic + hinge, which correspond to settings described within the packages vignette </w:t>
+        <w:t xml:space="preserve"> This package implements the </w:t>
+      </w:r>
+      <w:proofErr w:type="spellStart"/>
+      <w:r>
+        <w:t>MaxEnt</w:t>
+      </w:r>
+      <w:proofErr w:type="spellEnd"/>
+      <w:r>
+        <w:t xml:space="preserve"> algorithm. The approach used by </w:t>
+      </w:r>
+      <w:proofErr w:type="spellStart"/>
+      <w:r>
+        <w:t>ENMeval</w:t>
+      </w:r>
+      <w:proofErr w:type="spellEnd"/>
+      <w:r>
+        <w:t xml:space="preserve"> runs a series of models in succession, using different combinations of tuning parameters to avoid overfitting while maximizing goodness of fit. We used regularization values between 1 and 5, as well as the following feature classes: linear, linear + quadratic, hinge, linear + quadratic + hinge, which correspond to settings described within the packages vignette </w:t>
       </w:r>
       <w:r>
         <w:fldChar w:fldCharType="begin"/>
@@ -3297,14 +3584,32 @@
         <w:t xml:space="preserve">. We used random k folds at a value of five to determine which partitions to hold back for model validation. We chose models from the range of candidate models by using the one with the lowest AIC value. We assessed the predictive performance of each model using the area under the receiver operating characteristic curve (AUC). </w:t>
       </w:r>
       <w:r>
-        <w:t xml:space="preserve">For the resulting SDM prediction rasters, we calculated </w:t>
-      </w:r>
-      <w:r>
-        <w:t>Schoener’s D</w:t>
-      </w:r>
-      <w:r>
-        <w:t xml:space="preserve"> i.e. climatic niche overlap for each pair of species using the function calc.niche.overlap</w:t>
-      </w:r>
+        <w:t xml:space="preserve">For the resulting SDM prediction </w:t>
+      </w:r>
+      <w:proofErr w:type="spellStart"/>
+      <w:r>
+        <w:t>rasters</w:t>
+      </w:r>
+      <w:proofErr w:type="spellEnd"/>
+      <w:r>
+        <w:t xml:space="preserve">, we calculated </w:t>
+      </w:r>
+      <w:proofErr w:type="spellStart"/>
+      <w:r>
+        <w:t>Schoener’s</w:t>
+      </w:r>
+      <w:proofErr w:type="spellEnd"/>
+      <w:r>
+        <w:t xml:space="preserve"> D</w:t>
+      </w:r>
+      <w:r>
+        <w:t xml:space="preserve"> i.e. climatic niche overlap for each pair of species using the function </w:t>
+      </w:r>
+      <w:proofErr w:type="spellStart"/>
+      <w:r>
+        <w:t>calc.niche.overlap</w:t>
+      </w:r>
+      <w:proofErr w:type="spellEnd"/>
       <w:r>
         <w:t xml:space="preserve"> </w:t>
       </w:r>
@@ -3324,7 +3629,15 @@
         <w:fldChar w:fldCharType="end"/>
       </w:r>
       <w:r>
-        <w:t>. We converted Shoener’s D to a dissimilarity index b</w:t>
+        <w:t xml:space="preserve">. We converted </w:t>
+      </w:r>
+      <w:proofErr w:type="spellStart"/>
+      <w:r>
+        <w:t>Shoener’s</w:t>
+      </w:r>
+      <w:proofErr w:type="spellEnd"/>
+      <w:r>
+        <w:t xml:space="preserve"> D to a dissimilarity index b</w:t>
       </w:r>
       <w:r>
         <w:t>y</w:t>
@@ -3413,21 +3726,53 @@
       <w:r>
         <w:t xml:space="preserve">re </w:t>
       </w:r>
+      <w:proofErr w:type="spellStart"/>
       <w:r>
         <w:rPr>
           <w:i/>
         </w:rPr>
-        <w:t>Solenopsis xyloni</w:t>
-      </w:r>
+        <w:t>Solenopsis</w:t>
+      </w:r>
+      <w:proofErr w:type="spellEnd"/>
+      <w:r>
+        <w:rPr>
+          <w:i/>
+        </w:rPr>
+        <w:t xml:space="preserve"> </w:t>
+      </w:r>
+      <w:proofErr w:type="spellStart"/>
+      <w:r>
+        <w:rPr>
+          <w:i/>
+        </w:rPr>
+        <w:t>xyloni</w:t>
+      </w:r>
+      <w:proofErr w:type="spellEnd"/>
       <w:r>
         <w:t xml:space="preserve">, the native Southern fire ant, and </w:t>
       </w:r>
+      <w:proofErr w:type="spellStart"/>
       <w:r>
         <w:rPr>
           <w:i/>
         </w:rPr>
-        <w:t>Pheidole hyatti</w:t>
-      </w:r>
+        <w:t>Pheidole</w:t>
+      </w:r>
+      <w:proofErr w:type="spellEnd"/>
+      <w:r>
+        <w:rPr>
+          <w:i/>
+        </w:rPr>
+        <w:t xml:space="preserve"> </w:t>
+      </w:r>
+      <w:proofErr w:type="spellStart"/>
+      <w:r>
+        <w:rPr>
+          <w:i/>
+        </w:rPr>
+        <w:t>hyatti</w:t>
+      </w:r>
+      <w:proofErr w:type="spellEnd"/>
       <w:r>
         <w:t xml:space="preserve">, the big-headed ant. </w:t>
       </w:r>
@@ -3876,7 +4221,14 @@
         <w:rPr>
           <w:rStyle w:val="acopre"/>
         </w:rPr>
-        <w:t>Functional trait divergence SESf</w:t>
+        <w:t xml:space="preserve">Functional trait divergence </w:t>
+      </w:r>
+      <w:proofErr w:type="spellStart"/>
+      <w:r>
+        <w:rPr>
+          <w:rStyle w:val="acopre"/>
+        </w:rPr>
+        <w:t>SESf</w:t>
       </w:r>
       <w:r>
         <w:rPr>
@@ -3885,6 +4237,7 @@
         </w:rPr>
         <w:t>disp</w:t>
       </w:r>
+      <w:proofErr w:type="spellEnd"/>
       <w:r>
         <w:rPr>
           <w:rStyle w:val="acopre"/>
@@ -3923,11 +4276,33 @@
         </w:rPr>
         <w:t xml:space="preserve">, </w:t>
       </w:r>
-      <w:r>
-        <w:rPr>
-          <w:rStyle w:val="acopre"/>
-        </w:rPr>
-        <w:t>coef = -0.507, p = 0.019) but not PC2 (coef = 0.17, p = 0.4)</w:t>
+      <w:proofErr w:type="spellStart"/>
+      <w:r>
+        <w:rPr>
+          <w:rStyle w:val="acopre"/>
+        </w:rPr>
+        <w:t>coef</w:t>
+      </w:r>
+      <w:proofErr w:type="spellEnd"/>
+      <w:r>
+        <w:rPr>
+          <w:rStyle w:val="acopre"/>
+        </w:rPr>
+        <w:t xml:space="preserve"> = -0.507, p = 0.019) but not PC2 (</w:t>
+      </w:r>
+      <w:proofErr w:type="spellStart"/>
+      <w:r>
+        <w:rPr>
+          <w:rStyle w:val="acopre"/>
+        </w:rPr>
+        <w:t>coef</w:t>
+      </w:r>
+      <w:proofErr w:type="spellEnd"/>
+      <w:r>
+        <w:rPr>
+          <w:rStyle w:val="acopre"/>
+        </w:rPr>
+        <w:t xml:space="preserve"> = 0.17, p = 0.4)</w:t>
       </w:r>
       <w:r>
         <w:rPr>
@@ -3945,7 +4320,14 @@
         <w:rPr>
           <w:rStyle w:val="acopre"/>
         </w:rPr>
-        <w:t xml:space="preserve"> SES</w:t>
+        <w:t xml:space="preserve"> </w:t>
+      </w:r>
+      <w:proofErr w:type="spellStart"/>
+      <w:r>
+        <w:rPr>
+          <w:rStyle w:val="acopre"/>
+        </w:rPr>
+        <w:t>SES</w:t>
       </w:r>
       <w:r>
         <w:rPr>
@@ -3961,6 +4343,7 @@
         </w:rPr>
         <w:t>disp</w:t>
       </w:r>
+      <w:proofErr w:type="spellEnd"/>
       <w:r>
         <w:rPr>
           <w:rStyle w:val="acopre"/>
@@ -3997,11 +4380,33 @@
         </w:rPr>
         <w:t xml:space="preserve"> (</w:t>
       </w:r>
-      <w:r>
-        <w:rPr>
-          <w:rStyle w:val="acopre"/>
-        </w:rPr>
-        <w:t xml:space="preserve">lm, coef: -0.06, </w:t>
+      <w:proofErr w:type="spellStart"/>
+      <w:r>
+        <w:rPr>
+          <w:rStyle w:val="acopre"/>
+        </w:rPr>
+        <w:t>lm</w:t>
+      </w:r>
+      <w:proofErr w:type="spellEnd"/>
+      <w:r>
+        <w:rPr>
+          <w:rStyle w:val="acopre"/>
+        </w:rPr>
+        <w:t xml:space="preserve">, </w:t>
+      </w:r>
+      <w:proofErr w:type="spellStart"/>
+      <w:r>
+        <w:rPr>
+          <w:rStyle w:val="acopre"/>
+        </w:rPr>
+        <w:t>coef</w:t>
+      </w:r>
+      <w:proofErr w:type="spellEnd"/>
+      <w:r>
+        <w:rPr>
+          <w:rStyle w:val="acopre"/>
+        </w:rPr>
+        <w:t xml:space="preserve">: -0.06, </w:t>
       </w:r>
       <w:r>
         <w:rPr>
@@ -4045,7 +4450,14 @@
         <w:rPr>
           <w:rStyle w:val="acopre"/>
         </w:rPr>
-        <w:t>Environmental predictors explained 19% of the variation in SES</w:t>
+        <w:t xml:space="preserve">Environmental predictors explained 19% of the variation in </w:t>
+      </w:r>
+      <w:proofErr w:type="spellStart"/>
+      <w:r>
+        <w:rPr>
+          <w:rStyle w:val="acopre"/>
+        </w:rPr>
+        <w:t>SES</w:t>
       </w:r>
       <w:r>
         <w:rPr>
@@ -4054,6 +4466,7 @@
         </w:rPr>
         <w:t>fdisp</w:t>
       </w:r>
+      <w:proofErr w:type="spellEnd"/>
       <w:r>
         <w:rPr>
           <w:rStyle w:val="acopre"/>
@@ -4324,7 +4737,21 @@
         <w:rPr>
           <w:rStyle w:val="acopre"/>
         </w:rPr>
-        <w:t xml:space="preserve">(complement of Shoener’s D) </w:t>
+        <w:t xml:space="preserve">(complement of </w:t>
+      </w:r>
+      <w:proofErr w:type="spellStart"/>
+      <w:r>
+        <w:rPr>
+          <w:rStyle w:val="acopre"/>
+        </w:rPr>
+        <w:t>Shoener’s</w:t>
+      </w:r>
+      <w:proofErr w:type="spellEnd"/>
+      <w:r>
+        <w:rPr>
+          <w:rStyle w:val="acopre"/>
+        </w:rPr>
+        <w:t xml:space="preserve"> D) </w:t>
       </w:r>
       <w:r>
         <w:rPr>
@@ -5178,306 +5605,369 @@
         <w:t xml:space="preserve"> </w:t>
       </w:r>
       <w:r>
-        <w:t>However, we also found that the degree of functional dispersion was significantly correlated with the environmental stress gradient. As sites became relatively hotter and drier, the communities shifted from functionally dispersed to randomly assembled. We interpret this finding as consistent with the pre</w:t>
-      </w:r>
-      <w:r>
-        <w:t xml:space="preserve">dictions of the stress dominance hypothesis, which predicts a breakdown in the importance of competition with increasing environmental stress </w:t>
-      </w:r>
-      <w:r>
-        <w:t>(Swenson and Enquist)</w:t>
+        <w:t xml:space="preserve">However, we also found that the degree of functional dispersion was significantly correlated with the environmental stress gradient. </w:t>
+      </w:r>
+      <w:r>
+        <w:t xml:space="preserve">49% of the variation in dispersion was related to the environment, or space and environment.  We found that 0% was attributable to pure space. Pure space is dispersal limitation. This suggests that this was not an issue. The final 51% can be attributable to other drivers, including biotic interactions. </w:t>
+      </w:r>
+      <w:r>
+        <w:t xml:space="preserve">The presence of large foundational shrubs did not impact the degree of functional dispersion, nor did PC2 which was more strongly related to vegetation. </w:t>
+      </w:r>
+      <w:r>
+        <w:t xml:space="preserve">We </w:t>
+      </w:r>
+      <w:r>
+        <w:t xml:space="preserve">found additional evidence for environment filtering by examining </w:t>
+      </w:r>
+      <w:r>
+        <w:t>community weight mean trait values for</w:t>
+      </w:r>
+      <w:r>
+        <w:t xml:space="preserve"> individual traits.</w:t>
+      </w:r>
+      <w:r>
+        <w:t xml:space="preserve"> </w:t>
+      </w:r>
+      <w:r>
+        <w:lastRenderedPageBreak/>
+        <w:t>B</w:t>
+      </w:r>
+      <w:r>
+        <w:t xml:space="preserve">ody size and relative femur length were significantly </w:t>
+      </w:r>
+      <w:r>
+        <w:t xml:space="preserve">and positively </w:t>
+      </w:r>
+      <w:r>
+        <w:t xml:space="preserve">correlated with the gradient. Therefore, environmental filtering and limiting similarity are </w:t>
+      </w:r>
+      <w:r>
+        <w:t xml:space="preserve">jointly and </w:t>
+      </w:r>
+      <w:r>
+        <w:t>non</w:t>
+      </w:r>
+      <w:r>
+        <w:t>-</w:t>
+      </w:r>
+      <w:r>
+        <w:t xml:space="preserve">independently structuring the ant community. </w:t>
+      </w:r>
+      <w:r>
+        <w:t>Most frameworks of community assembly warn of the non-independence (</w:t>
+      </w:r>
+      <w:proofErr w:type="spellStart"/>
+      <w:r>
+        <w:t>Hillres</w:t>
+      </w:r>
+      <w:proofErr w:type="spellEnd"/>
+      <w:r>
+        <w:t xml:space="preserve"> </w:t>
+      </w:r>
+      <w:proofErr w:type="spellStart"/>
+      <w:r>
+        <w:t>etc</w:t>
+      </w:r>
+      <w:proofErr w:type="spellEnd"/>
+      <w:r>
+        <w:t xml:space="preserve">). </w:t>
+      </w:r>
+      <w:r>
+        <w:t xml:space="preserve">Instead, the importance of biotic filters </w:t>
+      </w:r>
+      <w:r>
+        <w:t>is</w:t>
+      </w:r>
+      <w:r>
+        <w:t xml:space="preserve"> mediated through or dependent on the environmental conditions that the interactions take place. Our results highlight that the filters are synthetic but that the frameworks allow them to both be detected.</w:t>
+      </w:r>
+      <w:r>
+        <w:t xml:space="preserve"> </w:t>
+      </w:r>
+    </w:p>
+    <w:p>
+      <w:pPr>
+        <w:spacing w:line="360" w:lineRule="auto"/>
+      </w:pPr>
+      <w:r>
+        <w:t>As sites became relatively hotter and drier, the</w:t>
+      </w:r>
+      <w:r>
+        <w:t xml:space="preserve"> ant</w:t>
+      </w:r>
+      <w:r>
+        <w:t xml:space="preserve"> communities shifted from functionally dispersed to randomly assembled. We interpret this finding as consistent with the predictions of the stress dominance hypothesis, which predicts a breakdown in the importance of competition with increasing environmental stress (Swenson and </w:t>
+      </w:r>
+      <w:proofErr w:type="spellStart"/>
+      <w:r>
+        <w:t>Enquist</w:t>
+      </w:r>
+      <w:proofErr w:type="spellEnd"/>
+      <w:r>
+        <w:t>).</w:t>
+      </w:r>
+      <w:r>
+        <w:t xml:space="preserve"> </w:t>
+      </w:r>
+      <w:r>
+        <w:t xml:space="preserve">Animal ecology is beginning to benefit from the stress-trait frameworks that have been developed for plant ecology. Ants are primarily sessile, reproductive do the dispersing. While whole colonies can disperse long distances, and in some ecosystems </w:t>
+      </w:r>
+      <w:proofErr w:type="spellStart"/>
+      <w:r>
+        <w:t>eg</w:t>
+      </w:r>
+      <w:proofErr w:type="spellEnd"/>
+      <w:r>
+        <w:t xml:space="preserve"> army ants are very mobile. Our results suggest that stress gradients have the same predicted impact on ant functional dispersion, as stress increased functional diversity decreased. Competition is a paradigm of ant community ecology. We found evidence for overdispersion at smaller scales which is consistent with the predictions of modern coexistence theory </w:t>
+      </w:r>
+      <w:r>
+        <w:fldChar w:fldCharType="begin"/>
+      </w:r>
+      <w:r>
+        <w:instrText xml:space="preserve"> ADDIN ZOTERO_ITEM CSL_CITATION {"citationID":"HV1akhdV","properties":{"formattedCitation":"(Chesson 2000)","plainCitation":"(Chesson 2000)","noteIndex":0},"citationItems":[{"id":2345,"uris":["http://zotero.org/users/local/IyWB10av/items/CM6S28T9"],"itemData":{"id":2345,"type":"article-journal","abstract":"The focus of most ideas on diversity maintenance is species coexistence, which may be stable or unstable. Stable coexistence can be quantified by the long-term rates at which community members recover from low density. Quantification shows that coexistence mechanisms function in two major ways: They may be (a) equalizing because they tend to minimize average fitness differences between species, or (b) stabilizing because they tend to increase negative intraspecific interactions relative to negative interspecific interactions. Stabilizing mechanisms are essential for species coexistence and include traditional mechanisms such as resource partitioning and frequency-dependent predation, as well as mechanisms that depend on fluctuations in population densities and environmental factors in space and time. Equalizing mechanisms contribute to stable coexistence because they reduce large average fitness inequalities which might negate the effects of stabilizing mechanisms. Models of unstable coexitence, in which species diversity slowly decays over time, have focused almost exclusively on equalizing mechanisms. These models would be more robust if they also included stabilizing mechanisms, which arise in many and varied ways but need not be adequate for full stability of a system. Models of unstable coexistence invite a broader view of diversity maintenance incorporating species turnover.","container-title":"Annual Review of Ecology and Systematics","DOI":"10.1146/annurev.ecolsys.31.1.343","issue":"1","note":"_eprint: https://doi.org/10.1146/annurev.ecolsys.31.1.343","page":"343-366","source":"Annual Reviews","title":"Mechanisms of Maintenance of Species Diversity","volume":"31","author":[{"family":"Chesson","given":"Peter"}],"issued":{"date-parts":[["2000"]]},"citation-key":"chessonMechanismsMaintenanceSpecies2000"}}],"schema":"https://github.com/citation-style-language/schema/raw/master/csl-citation.json"} </w:instrText>
+      </w:r>
+      <w:r>
+        <w:fldChar w:fldCharType="separate"/>
+      </w:r>
+      <w:r>
+        <w:t>(Chesson 2000)</w:t>
+      </w:r>
+      <w:r>
+        <w:fldChar w:fldCharType="end"/>
+      </w:r>
+      <w:r>
+        <w:t xml:space="preserve">. Overdispersion was strongest at the most benign study sites and trended towards 0 with increasing environmental stress.  </w:t>
+      </w:r>
+    </w:p>
+    <w:p>
+      <w:pPr>
+        <w:spacing w:line="360" w:lineRule="auto"/>
+      </w:pPr>
+      <w:r>
+        <w:t>Assembly processes are scale-dependent.</w:t>
+      </w:r>
+      <w:r>
+        <w:t xml:space="preserve"> D</w:t>
+      </w:r>
+      <w:r>
+        <w:t xml:space="preserve">ata collected at local scales is </w:t>
+      </w:r>
+      <w:r>
+        <w:t>important to</w:t>
+      </w:r>
+      <w:r>
+        <w:t xml:space="preserve"> inferring assembly mechanisms because it represents the scales that species</w:t>
+      </w:r>
+      <w:r>
+        <w:t xml:space="preserve"> can</w:t>
+      </w:r>
+      <w:r>
+        <w:t xml:space="preserve"> interact with each other </w:t>
+      </w:r>
+      <w:r>
+        <w:fldChar w:fldCharType="begin"/>
+      </w:r>
+      <w:r>
+        <w:instrText xml:space="preserve"> ADDIN ZOTERO_ITEM CSL_CITATION {"citationID":"rXrJuUbq","properties":{"formattedCitation":"(Graham et al. 2014)","plainCitation":"(Graham et al. 2014)","noteIndex":0},"citationItems":[{"id":4650,"uris":["http://zotero.org/users/local/IyWB10av/items/XYMT7DSM"],"itemData":{"id":4650,"type":"article-journal","abstract":"Determining how ecological and evolutionary processes produce spatial variation in local species richness remains an unresolved challenge. Using mountains as a model system, we outline an integrative research approach to evaluate the influence of ecological and evolutionary mechanisms on the generation and maintenance of patterns of species richness along and among elevational gradients. Biodiversity scientists interested in patterns of species richness typically start by documenting patterns of species richness at regional and local scales, and based on their knowledge of the taxon, and the environmental and historical characteristics of a mountain region, they then ask whether diversity–environment relationships, if they exist, are explained mostly by ecological or evolutionary hypotheses. The final step, and perhaps most challenging one, is to tease apart the relative influence of ecological and evolutionary mechanisms. We propose that elucidating the relative influence of ecological and evolutionary mechanisms can be achieved by taking advantage of the replicated settings afforded by mountains, combined with targeted experiments along elevational gradients. This approach will not only identify potential mechanisms that drive patterns of species richness, but also allow scientists to generate more robust hypotheses about which factors generate and maintain local diversity.","container-title":"Ecography","DOI":"10.1111/ecog.00578","ISSN":"1600-0587","issue":"8","language":"en","note":"_eprint: https://onlinelibrary.wiley.com/doi/pdf/10.1111/ecog.00578","page":"711-719","source":"Wiley Online Library","title":"The origin and maintenance of montane diversity: integrating evolutionary and ecological processes","title-short":"The origin and maintenance of montane diversity","volume":"37","author":[{"family":"Graham","given":"Catherine H."},{"family":"Carnaval","given":"Ana C."},{"family":"Cadena","given":"Carlos Daniel"},{"family":"Zamudio","given":"Kelly R."},{"family":"Roberts","given":"Trina E."},{"family":"Parra","given":"Juan Luis"},{"family":"McCain","given":"Christy M."},{"family":"Bowie","given":"Rauri C. K."},{"family":"Moritz","given":"Craig"},{"family":"Baines","given":"Stephen B."},{"family":"Schneider","given":"Christopher J."},{"family":"VanDerWal","given":"Jeremy"},{"family":"Rahbek","given":"Carsten"},{"family":"Kozak","given":"Kenneth H."},{"family":"Sanders","given":"Nathan J."}],"issued":{"date-parts":[["2014"]]},"citation-key":"grahamOriginMaintenanceMontane2014"}}],"schema":"https://github.com/citation-style-language/schema/raw/master/csl-citation.json"} </w:instrText>
+      </w:r>
+      <w:r>
+        <w:fldChar w:fldCharType="separate"/>
+      </w:r>
+      <w:r>
+        <w:t>(Graham et al. 2014)</w:t>
+      </w:r>
+      <w:r>
+        <w:fldChar w:fldCharType="end"/>
+      </w:r>
+      <w:r>
+        <w:t xml:space="preserve">. </w:t>
+      </w:r>
+      <w:r>
+        <w:t>However, a</w:t>
+      </w:r>
+      <w:r>
+        <w:t xml:space="preserve"> local community is assembled from a larger community, so </w:t>
+      </w:r>
+      <w:r>
+        <w:t xml:space="preserve">a local community is still subject to the constraints of the larger community. </w:t>
+      </w:r>
+      <w:r>
+        <w:t xml:space="preserve">We found evidence for environmental filtering at larger scales. </w:t>
+      </w:r>
+      <w:r>
+        <w:t>Using regional mean species trait values and niche modelling, we found evidence</w:t>
+      </w:r>
+      <w:r>
+        <w:t xml:space="preserve"> </w:t>
+      </w:r>
+      <w:r>
+        <w:t>consistent with the predictions of environmental filtering - species more similar in environmental niches are also more similar in morphological traits.</w:t>
+      </w:r>
+      <w:r>
+        <w:t xml:space="preserve"> [I need to go back to the models and determine what the most important drivers were]. </w:t>
+      </w:r>
+      <w:r>
+        <w:t>There was also evidence for larger scale environmental filtering from beta-diversity. We also found that the nestedness component of taxonomic beta diversity was correlated with the environment.</w:t>
+      </w:r>
+      <w:r>
+        <w:t xml:space="preserve"> Nestedness is the non-random loss of species </w:t>
+      </w:r>
+      <w:r>
+        <w:t xml:space="preserve">The nestedness component is changes in abundances of species – species losses or gains with the environment. In contrast to our </w:t>
+      </w:r>
+      <w:r>
+        <w:lastRenderedPageBreak/>
+        <w:t>expectations, species richness was not significantly correlated with the environmental gradient. The nestedness component of taxonomic beta-diversity was significantly correlated with the environmental gradient, but not the turnover component.</w:t>
+      </w:r>
+    </w:p>
+    <w:p>
+      <w:pPr>
+        <w:spacing w:line="360" w:lineRule="auto"/>
+      </w:pPr>
+      <w:r>
+        <w:t xml:space="preserve">We found evidence for community-wide relationships between ant Weber’s body length and </w:t>
+      </w:r>
+      <w:r>
+        <w:t xml:space="preserve">relative </w:t>
+      </w:r>
+      <w:r>
+        <w:t xml:space="preserve">femur length, and the composite environmental gradient. </w:t>
+      </w:r>
+      <w:r>
+        <w:t xml:space="preserve">Body size relates to many physiological traits. Increased body size is also related to </w:t>
+      </w:r>
+      <w:proofErr w:type="spellStart"/>
+      <w:r>
+        <w:t>Bergamm’s</w:t>
+      </w:r>
+      <w:proofErr w:type="spellEnd"/>
+      <w:r>
+        <w:t xml:space="preserve"> rule/</w:t>
+      </w:r>
+      <w:proofErr w:type="spellStart"/>
+      <w:r>
+        <w:t>startvation</w:t>
+      </w:r>
+      <w:proofErr w:type="spellEnd"/>
+      <w:r>
+        <w:t xml:space="preserve"> resistance hypothesis).</w:t>
+      </w:r>
+      <w:r>
+        <w:t xml:space="preserve"> </w:t>
+      </w:r>
+      <w:r>
+        <w:t xml:space="preserve">Femur length is thought to be related to habitat complexity, with shorter legs making them more manoeuvrable in complex </w:t>
+      </w:r>
+      <w:r>
+        <w:t>environments</w:t>
+      </w:r>
+      <w:r>
+        <w:t>. Increased leg length makes them faster.</w:t>
+      </w:r>
+      <w:r>
+        <w:t xml:space="preserve"> </w:t>
+      </w:r>
+      <w:r>
+        <w:t xml:space="preserve">In Europe, ant body size increases with latitude </w:t>
+      </w:r>
+      <w:r>
+        <w:fldChar w:fldCharType="begin"/>
+      </w:r>
+      <w:r>
+        <w:instrText xml:space="preserve"> ADDIN ZOTERO_ITEM CSL_CITATION {"citationID":"RcvyLl7S","properties":{"formattedCitation":"(Cushman et al. 1993)","plainCitation":"(Cushman et al. 1993)","noteIndex":0},"citationItems":[{"id":4618,"uris":["http://zotero.org/users/local/IyWB10av/items/95T9MSLA"],"itemData":{"id":4618,"type":"article-journal","abstract":"Using published distributions of 65 species from the British Isles and northern Europe, we show that ant assemblages change with latitude in two ways. First, as commonly found for many types of organisms, the number of ant species decreased significantly with increasing latitude. For Ireland and Great Britain, species richness also increased significantly with region area. Second, although rarely demonstrated for ectotherms, the body size of ant species, as measured by worker length, increased significantly with increasing latitude. We found that this bodysize pattern existed in the subfamily Formicinae and, to a lesser extent, in the Myrmicinae, which together comprised 95% of the ant species in our study area. There was a trend for formicines to increase in size with latitude faster than myrmicines. We also show that the pattern of increasing body size was due primarily to the ranges of ant species shifting to higher latitudes as their body sizes increased, with larger formicines becoming less represented at southerly latitudes and larger myrmicines becoming more represented at northerly latitudes. We conclude by discussing five potential mechanisms for generating the observed body-size patterns: the heat-conservation hypothesis, two hypotheses concerning phylogenetic history, the migration-ability hypothesis, and the starvation-resistance hypothesis.","container-title":"Oecologia","DOI":"10.1007/BF00649503","ISSN":"0029-8549, 1432-1939","issue":"1","journalAbbreviation":"Oecologia","language":"en","page":"30-37","source":"DOI.org (Crossref)","title":"Latitudinal patterns in European ant assemblages: variation in species richness and body size","title-short":"Latitudinal patterns in European ant assemblages","volume":"95","author":[{"family":"Cushman","given":"J. Hall"},{"family":"Lawton","given":"John H."},{"family":"Manly","given":"Bryan F. J."}],"issued":{"date-parts":[["1993",3]]},"citation-key":"cushmanLatitudinalPatternsEuropean1993"}}],"schema":"https://github.com/citation-style-language/schema/raw/master/csl-citation.json"} </w:instrText>
+      </w:r>
+      <w:r>
+        <w:fldChar w:fldCharType="separate"/>
+      </w:r>
+      <w:r>
+        <w:t>(Cushman et al. 1993)</w:t>
+      </w:r>
+      <w:r>
+        <w:fldChar w:fldCharType="end"/>
       </w:r>
       <w:r>
         <w:t>.</w:t>
       </w:r>
       <w:r>
+        <w:t xml:space="preserve"> It has been found that femur length has a negative association with temperature at the individual worker level in a gradient across Quebec </w:t>
+      </w:r>
+      <w:r>
+        <w:fldChar w:fldCharType="begin"/>
+      </w:r>
+      <w:r>
+        <w:instrText xml:space="preserve"> ADDIN ZOTERO_ITEM CSL_CITATION {"citationID":"no9ICAVk","properties":{"formattedCitation":"(Ibarra-Isassi et al. 2022)","plainCitation":"(Ibarra-Isassi et al. 2022)","noteIndex":0},"citationItems":[{"id":4619,"uris":["http://zotero.org/users/local/IyWB10av/items/BTY49YEI"],"itemData":{"id":4619,"type":"article-journal","abstract":"Quantifying trait–environment associations can help elucidate the processes underpinning the structure of species assemblages. However, most work has focused on trait variation across rather than within species, meaning that processes operating at the intraspecific levels cannot be detected. Incorporating intraspecific trait variation in community-wide analyses can provide valuable insights about the role of morphological adaptation and plasticity on species persistence and the composition of ecological communities. Here, we assessed geographical variation in the direction (i.e. adaptation) and strength of selection, and the magnitude of plasticity, by examining community-wide trait variation in ant communities along an environmental gradient spanning 9° latitude in Quebec, Canada. Specifically, we measured 9 morphological traits related to foraging strategies, resource use and thermal regulation at 20 locations across temperate and boreal forests. We then examined how the mean and variance of these traits varied along temperature and precipitation gradients. Moreover, we examined how these trait–environment relationships varied across levels of organization, from individual workers (intraspecific) to colonies (intraspecific) and species (interspecific). We observed changes in mean trait values along environmental gradients, but very little change in variance. Specifically, we observed a decrease in the mean length of antennae and an increase in the mean eye length from mild (warm and wet) to more extreme environments (cold and dry). These shifts in trait means were mostly coordinated across organizational levels (i.e. worker, colony and species). We also observed a general increase in trait variance from mild to extreme environments, but only at the species level. Our findings suggest that stressful environmental conditions exert a strong selection pressure on ant morphology causing shifts in optimal trait values. These adaptations may enable persistence at the northern edge of the boreal forest and therefore influence the composition of these ant communities. Specifically, ants with large eyes and short antennae are overrepresented at the transition zone between the boreal forest and the tundra, possibly representing an adaptation to these more open habitats. Our study demonstrates that combining spatial and community-wide intraspecific functional trait data provides a promising way forward to gain new insights on trait adaptations and processes underpinning community structure along environmental gradients. Read the free Plain Language Summary for this article on the Journal blog.","container-title":"Functional Ecology","DOI":"10.1111/1365-2435.14185","ISSN":"1365-2435","issue":"n/a","language":"en","note":"_eprint: https://onlinelibrary.wiley.com/doi/pdf/10.1111/1365-2435.14185","source":"Wiley Online Library","title":"Community-wide trait adaptation, but not plasticity, explains ant community structure in extreme environments","URL":"https://onlinelibrary.wiley.com/doi/abs/10.1111/1365-2435.14185","volume":"n/a","author":[{"family":"Ibarra-Isassi","given":"Javier"},{"family":"Handa","given":"Ira Tanya"},{"family":"Lessard","given":"Jean-Philippe"}],"accessed":{"date-parts":[["2022",10,27]]},"issued":{"date-parts":[["2022"]]},"citation-key":"ibarra-isassiCommunitywideTraitAdaptation2022"}}],"schema":"https://github.com/citation-style-language/schema/raw/master/csl-citation.json"} </w:instrText>
+      </w:r>
+      <w:r>
+        <w:fldChar w:fldCharType="separate"/>
+      </w:r>
+      <w:r>
+        <w:t>(Ibarra-Isassi et al. 2022)</w:t>
+      </w:r>
+      <w:r>
+        <w:fldChar w:fldCharType="end"/>
+      </w:r>
+      <w:r>
+        <w:t>. We found it decreased along our gradient as well. We found body size decreases too.</w:t>
+      </w:r>
+      <w:r>
         <w:t xml:space="preserve"> </w:t>
       </w:r>
       <w:r>
-        <w:t xml:space="preserve">The presence of large foundational shrubs did not impact the degree of functional dispersion, nor did PC2 which was more strongly related to vegetation. </w:t>
-      </w:r>
-      <w:r>
-        <w:t xml:space="preserve">We </w:t>
-      </w:r>
-      <w:r>
-        <w:t xml:space="preserve">found additional evidence for environment filtering by examining </w:t>
-      </w:r>
-      <w:r>
-        <w:lastRenderedPageBreak/>
-        <w:t>community weight mean trait values for</w:t>
-      </w:r>
-      <w:r>
-        <w:t xml:space="preserve"> individual traits.</w:t>
-      </w:r>
-      <w:r>
-        <w:t xml:space="preserve"> </w:t>
-      </w:r>
-      <w:r>
-        <w:t>B</w:t>
-      </w:r>
-      <w:r>
-        <w:t xml:space="preserve">ody size and relative femur length were significantly </w:t>
-      </w:r>
-      <w:r>
-        <w:t xml:space="preserve">and positively </w:t>
-      </w:r>
-      <w:r>
-        <w:t xml:space="preserve">correlated with the gradient. Therefore, environmental filtering and limiting similarity are </w:t>
-      </w:r>
-      <w:r>
-        <w:t xml:space="preserve">jointly and </w:t>
-      </w:r>
-      <w:r>
-        <w:t>non</w:t>
-      </w:r>
-      <w:r>
-        <w:t>-</w:t>
-      </w:r>
-      <w:r>
-        <w:t xml:space="preserve">independently structuring the ant community. </w:t>
-      </w:r>
-      <w:r>
-        <w:t xml:space="preserve">Most frameworks of community assembly warn of the non-independence (Hillres etc). </w:t>
-      </w:r>
-      <w:r>
-        <w:t xml:space="preserve">Instead, the importance of biotic filters </w:t>
-      </w:r>
-      <w:r>
-        <w:t>is</w:t>
-      </w:r>
-      <w:r>
-        <w:t xml:space="preserve"> mediated through or dependent on the environmental conditions that the interactions take place. Our results highlight that the filters are synthetic but that the frameworks allow them to both be detected.</w:t>
-      </w:r>
-      <w:r>
-        <w:t xml:space="preserve"> </w:t>
+        <w:fldChar w:fldCharType="begin"/>
+      </w:r>
+      <w:r>
+        <w:instrText xml:space="preserve"> ADDIN ZOTERO_ITEM CSL_CITATION {"citationID":"RUKbABNT","properties":{"formattedCitation":"(Wiescher et al. 2012)","plainCitation":"(Wiescher et al. 2012)","noteIndex":0},"citationItems":[{"id":77,"uris":["http://zotero.org/users/local/IyWB10av/items/FLEUB3GQ"],"itemData":{"id":77,"type":"article-journal","container-title":"Oecologia","ISSN":"0029-8549","issue":"4","page":"1063-1074","title":"Assembling an ant community: species functional traits reflect environmental filtering","volume":"169","author":[{"family":"Wiescher","given":"Philipp T."},{"family":"Pearce-Duvet","given":"Jessica MC"},{"family":"Feener","given":"Donald H."}],"issued":{"date-parts":[["2012"]]},"citation-key":"wiescherAssemblingAntCommunity2012"}}],"schema":"https://github.com/citation-style-language/schema/raw/master/csl-citation.json"} </w:instrText>
+      </w:r>
+      <w:r>
+        <w:fldChar w:fldCharType="separate"/>
+      </w:r>
+      <w:r>
+        <w:t>(Wiescher et al. 2012)</w:t>
+      </w:r>
+      <w:r>
+        <w:fldChar w:fldCharType="end"/>
+      </w:r>
+      <w:r>
+        <w:t xml:space="preserve"> found that ants in hotter, drier habitats had longer legs but this is central Florida where it is not that dry.</w:t>
+      </w:r>
+      <w:r>
+        <w:t xml:space="preserve"> Surface complexity can act as a filter on ant traits, for example longer-legged ant species are more successful on rugose surfaces that short-legged species </w:t>
+      </w:r>
+      <w:r>
+        <w:fldChar w:fldCharType="begin"/>
+      </w:r>
+      <w:r>
+        <w:instrText xml:space="preserve"> ADDIN ZOTERO_ITEM CSL_CITATION {"citationID":"zGZnpiZN","properties":{"formattedCitation":"(Kaspari and Weiser 1999)","plainCitation":"(Kaspari and Weiser 1999)","noteIndex":0},"citationItems":[{"id":73,"uris":["http://zotero.org/users/local/IyWB10av/items/WBEQT4BE"],"itemData":{"id":73,"type":"article-journal","container-title":"Functional Ecology","ISSN":"0269-8463","issue":"4","page":"530-538","title":"The size–grain hypothesis and interspecific scaling in ants","volume":"13","author":[{"family":"Kaspari","given":"M."},{"family":"Weiser","given":"M. D."}],"issued":{"date-parts":[["1999"]]},"citation-key":"kaspariSizeGrainHypothesis1999"}}],"schema":"https://github.com/citation-style-language/schema/raw/master/csl-citation.json"} </w:instrText>
+      </w:r>
+      <w:r>
+        <w:fldChar w:fldCharType="separate"/>
+      </w:r>
+      <w:r>
+        <w:t>(Kaspari and Weiser 1999)</w:t>
+      </w:r>
+      <w:r>
+        <w:fldChar w:fldCharType="end"/>
+      </w:r>
+      <w:r>
+        <w:fldChar w:fldCharType="begin"/>
+      </w:r>
+      <w:r>
+        <w:instrText xml:space="preserve"> ADDIN EN.CITE &lt;EndNote&gt;&lt;Cite&gt;&lt;Author&gt;Kaspari&lt;/Author&gt;&lt;Year&gt;1999&lt;/Year&gt;&lt;RecNum&gt;611&lt;/RecNum&gt;&lt;DisplayText&gt;(Kaspari and Weiser 1999)&lt;/DisplayText&gt;&lt;record&gt;&lt;rec-number&gt;611&lt;/rec-number&gt;&lt;foreign-keys&gt;&lt;key app="EN" db-id="efxxxd2elfvxfde05eev9swq9zv0dswrxzp2"&gt;611&lt;/key&gt;&lt;/foreign-keys&gt;&lt;ref-type name="Journal Article"&gt;17&lt;/ref-type&gt;&lt;contributors&gt;&lt;authors&gt;&lt;author&gt;Kaspari, M&lt;/author&gt;&lt;author&gt;Weiser, MD&lt;/author&gt;&lt;/authors&gt;&lt;/contributors&gt;&lt;titles&gt;&lt;title&gt;The size–grain hypothesis and interspecific scaling in ants&lt;/title&gt;&lt;secondary-title&gt;Functional ecology&lt;/secondary-title&gt;&lt;/titles&gt;&lt;periodical&gt;&lt;full-title&gt;Functional Ecology&lt;/full-title&gt;&lt;/periodical&gt;&lt;pages&gt;530-538&lt;/pages&gt;&lt;volume&gt;13&lt;/volume&gt;&lt;number&gt;4&lt;/number&gt;&lt;dates&gt;&lt;year&gt;1999&lt;/year&gt;&lt;/dates&gt;&lt;isbn&gt;0269-8463&lt;/isbn&gt;&lt;urls&gt;&lt;/urls&gt;&lt;/record&gt;&lt;/Cite&gt;&lt;/EndNote&gt;</w:instrText>
+      </w:r>
+      <w:r>
+        <w:fldChar w:fldCharType="separate"/>
+      </w:r>
+      <w:r>
+        <w:fldChar w:fldCharType="end"/>
+      </w:r>
+      <w:r>
+        <w:t>. Therefore</w:t>
       </w:r>
     </w:p>
     <w:p>
       <w:pPr>
         <w:spacing w:line="360" w:lineRule="auto"/>
       </w:pPr>
-      <w:r>
-        <w:t>Assembly processes are scale-dependent.</w:t>
-      </w:r>
-      <w:r>
-        <w:t xml:space="preserve"> D</w:t>
-      </w:r>
-      <w:r>
-        <w:t xml:space="preserve">ata collected at local scales is important for inferring assembly mechanisms because it represents the scales that species interact with each other </w:t>
-      </w:r>
-      <w:r>
-        <w:fldChar w:fldCharType="begin"/>
-      </w:r>
-      <w:r>
-        <w:instrText xml:space="preserve"> ADDIN ZOTERO_ITEM CSL_CITATION {"citationID":"rXrJuUbq","properties":{"formattedCitation":"(Graham et al. 2014)","plainCitation":"(Graham et al. 2014)","noteIndex":0},"citationItems":[{"id":4650,"uris":["http://zotero.org/users/local/IyWB10av/items/XYMT7DSM"],"itemData":{"id":4650,"type":"article-journal","abstract":"Determining how ecological and evolutionary processes produce spatial variation in local species richness remains an unresolved challenge. Using mountains as a model system, we outline an integrative research approach to evaluate the influence of ecological and evolutionary mechanisms on the generation and maintenance of patterns of species richness along and among elevational gradients. Biodiversity scientists interested in patterns of species richness typically start by documenting patterns of species richness at regional and local scales, and based on their knowledge of the taxon, and the environmental and historical characteristics of a mountain region, they then ask whether diversity–environment relationships, if they exist, are explained mostly by ecological or evolutionary hypotheses. The final step, and perhaps most challenging one, is to tease apart the relative influence of ecological and evolutionary mechanisms. We propose that elucidating the relative influence of ecological and evolutionary mechanisms can be achieved by taking advantage of the replicated settings afforded by mountains, combined with targeted experiments along elevational gradients. This approach will not only identify potential mechanisms that drive patterns of species richness, but also allow scientists to generate more robust hypotheses about which factors generate and maintain local diversity.","container-title":"Ecography","DOI":"10.1111/ecog.00578","ISSN":"1600-0587","issue":"8","language":"en","note":"_eprint: https://onlinelibrary.wiley.com/doi/pdf/10.1111/ecog.00578","page":"711-719","source":"Wiley Online Library","title":"The origin and maintenance of montane diversity: integrating evolutionary and ecological processes","title-short":"The origin and maintenance of montane diversity","volume":"37","author":[{"family":"Graham","given":"Catherine H."},{"family":"Carnaval","given":"Ana C."},{"family":"Cadena","given":"Carlos Daniel"},{"family":"Zamudio","given":"Kelly R."},{"family":"Roberts","given":"Trina E."},{"family":"Parra","given":"Juan Luis"},{"family":"McCain","given":"Christy M."},{"family":"Bowie","given":"Rauri C. K."},{"family":"Moritz","given":"Craig"},{"family":"Baines","given":"Stephen B."},{"family":"Schneider","given":"Christopher J."},{"family":"VanDerWal","given":"Jeremy"},{"family":"Rahbek","given":"Carsten"},{"family":"Kozak","given":"Kenneth H."},{"family":"Sanders","given":"Nathan J."}],"issued":{"date-parts":[["2014"]]},"citation-key":"grahamOriginMaintenanceMontane2014"}}],"schema":"https://github.com/citation-style-language/schema/raw/master/csl-citation.json"} </w:instrText>
-      </w:r>
-      <w:r>
-        <w:fldChar w:fldCharType="separate"/>
-      </w:r>
-      <w:r>
-        <w:t>(Graham et al. 2014)</w:t>
-      </w:r>
-      <w:r>
-        <w:fldChar w:fldCharType="end"/>
-      </w:r>
-      <w:r>
-        <w:t xml:space="preserve">. </w:t>
-      </w:r>
-      <w:r>
-        <w:t>However, a</w:t>
-      </w:r>
-      <w:r>
-        <w:t xml:space="preserve"> local community is assembled from a larger community, so considering larger scales is helpful to understanding smaller scales. Using regional mean species trait values and niche modelling, we found evidence that dissimilarity in niche is significantly correlated with dissimilarity in traits. This is consistent with the predictions of environmental filtering</w:t>
-      </w:r>
-      <w:r>
-        <w:t xml:space="preserve"> - </w:t>
-      </w:r>
-      <w:r>
-        <w:t>species more similar in environmen</w:t>
-      </w:r>
-      <w:r>
-        <w:t>tal niches</w:t>
-      </w:r>
-      <w:r>
-        <w:t xml:space="preserve"> are also more similar in traits.</w:t>
-      </w:r>
-      <w:r>
-        <w:t xml:space="preserve"> </w:t>
-      </w:r>
-      <w:r>
-        <w:t xml:space="preserve">This </w:t>
-      </w:r>
-      <w:r>
-        <w:t xml:space="preserve">pairwise </w:t>
-      </w:r>
-      <w:r>
-        <w:t>approach is complementarity to looking at assemblage data</w:t>
-      </w:r>
-      <w:r>
-        <w:t xml:space="preserve"> and shows that the environment is selecting for similar traits.</w:t>
-      </w:r>
-    </w:p>
-    <w:p>
-      <w:pPr>
-        <w:spacing w:line="360" w:lineRule="auto"/>
-      </w:pPr>
-      <w:r>
-        <w:t xml:space="preserve">Animal ecology is beginning to benefit from the stress-trait frameworks that have been developed for plant ecology. Ants are primarily sessile, reproductive do the dispersing. While whole colonies can disperse long distances, and in some ecosystems eg army ants are very mobile. Our results suggest that stress gradients have the same predicted impact on ant functional dispersion, as stress increased functional diversity decreased. Competition is a paradigm of ant community ecology. We found evidence for overdispersion at smaller scales which is consistent with the predictions of modern coexistence theory </w:t>
-      </w:r>
-      <w:r>
-        <w:fldChar w:fldCharType="begin"/>
-      </w:r>
-      <w:r>
-        <w:instrText xml:space="preserve"> ADDIN ZOTERO_ITEM CSL_CITATION {"citationID":"HV1akhdV","properties":{"formattedCitation":"(Chesson 2000)","plainCitation":"(Chesson 2000)","noteIndex":0},"citationItems":[{"id":2345,"uris":["http://zotero.org/users/local/IyWB10av/items/CM6S28T9"],"itemData":{"id":2345,"type":"article-journal","abstract":"The focus of most ideas on diversity maintenance is species coexistence, which may be stable or unstable. Stable coexistence can be quantified by the long-term rates at which community members recover from low density. Quantification shows that coexistence mechanisms function in two major ways: They may be (a) equalizing because they tend to minimize average fitness differences between species, or (b) stabilizing because they tend to increase negative intraspecific interactions relative to negative interspecific interactions. Stabilizing mechanisms are essential for species coexistence and include traditional mechanisms such as resource partitioning and frequency-dependent predation, as well as mechanisms that depend on fluctuations in population densities and environmental factors in space and time. Equalizing mechanisms contribute to stable coexistence because they reduce large average fitness inequalities which might negate the effects of stabilizing mechanisms. Models of unstable coexitence, in which species diversity slowly decays over time, have focused almost exclusively on equalizing mechanisms. These models would be more robust if they also included stabilizing mechanisms, which arise in many and varied ways but need not be adequate for full stability of a system. Models of unstable coexistence invite a broader view of diversity maintenance incorporating species turnover.","container-title":"Annual Review of Ecology and Systematics","DOI":"10.1146/annurev.ecolsys.31.1.343","issue":"1","note":"_eprint: https://doi.org/10.1146/annurev.ecolsys.31.1.343","page":"343-366","source":"Annual Reviews","title":"Mechanisms of Maintenance of Species Diversity","volume":"31","author":[{"family":"Chesson","given":"Peter"}],"issued":{"date-parts":[["2000"]]},"citation-key":"chessonMechanismsMaintenanceSpecies2000"}}],"schema":"https://github.com/citation-style-language/schema/raw/master/csl-citation.json"} </w:instrText>
-      </w:r>
-      <w:r>
-        <w:fldChar w:fldCharType="separate"/>
-      </w:r>
-      <w:r>
-        <w:t>(Chesson 2000)</w:t>
-      </w:r>
-      <w:r>
-        <w:fldChar w:fldCharType="end"/>
-      </w:r>
-      <w:r>
-        <w:t xml:space="preserve">. Overdispersion was strongest at the most benign study sites and trended towards 0 with increasing environmental stress.  Environmental and biotic filtering mechanisms do not act independently. 49% of the variation in dispersion was related to the environment, or space and environment.  We found that 0% was attributable to pure space. Pure space is dispersal limitation. This suggests that this was not an issue. The final 51% can be attributable to other drivers, including biotic interactions. </w:t>
-      </w:r>
-    </w:p>
-    <w:p>
-      <w:pPr>
-        <w:spacing w:line="360" w:lineRule="auto"/>
-      </w:pPr>
-      <w:r>
-        <w:t xml:space="preserve">We found evidence for community-wide relationships between ant Weber’s body length and </w:t>
-      </w:r>
-      <w:r>
-        <w:t xml:space="preserve">relative </w:t>
-      </w:r>
-      <w:r>
-        <w:t xml:space="preserve">femur length, and the composite environmental gradient. </w:t>
-      </w:r>
-      <w:r>
-        <w:t xml:space="preserve">Body size relates to many </w:t>
-      </w:r>
-      <w:r>
-        <w:lastRenderedPageBreak/>
-        <w:t>physiological traits. Increased body size is also related to Bergamm’s rule/startvation resistance hypothesis).</w:t>
-      </w:r>
-      <w:r>
-        <w:t xml:space="preserve"> </w:t>
-      </w:r>
-      <w:r>
-        <w:t>Femur length is thought to be related to habitat complexity, with shorter legs making them more manoeuvrable in complex environemtns. Increased leg length makes them faster.</w:t>
-      </w:r>
-      <w:r>
-        <w:t xml:space="preserve"> </w:t>
-      </w:r>
-      <w:r>
-        <w:t xml:space="preserve">In Europe, ant body size increases with latitude </w:t>
-      </w:r>
-      <w:r>
-        <w:fldChar w:fldCharType="begin"/>
-      </w:r>
-      <w:r>
-        <w:instrText xml:space="preserve"> ADDIN ZOTERO_ITEM CSL_CITATION {"citationID":"RcvyLl7S","properties":{"formattedCitation":"(Cushman et al. 1993)","plainCitation":"(Cushman et al. 1993)","noteIndex":0},"citationItems":[{"id":4618,"uris":["http://zotero.org/users/local/IyWB10av/items/95T9MSLA"],"itemData":{"id":4618,"type":"article-journal","abstract":"Using published distributions of 65 species from the British Isles and northern Europe, we show that ant assemblages change with latitude in two ways. First, as commonly found for many types of organisms, the number of ant species decreased significantly with increasing latitude. For Ireland and Great Britain, species richness also increased significantly with region area. Second, although rarely demonstrated for ectotherms, the body size of ant species, as measured by worker length, increased significantly with increasing latitude. We found that this bodysize pattern existed in the subfamily Formicinae and, to a lesser extent, in the Myrmicinae, which together comprised 95% of the ant species in our study area. There was a trend for formicines to increase in size with latitude faster than myrmicines. We also show that the pattern of increasing body size was due primarily to the ranges of ant species shifting to higher latitudes as their body sizes increased, with larger formicines becoming less represented at southerly latitudes and larger myrmicines becoming more represented at northerly latitudes. We conclude by discussing five potential mechanisms for generating the observed body-size patterns: the heat-conservation hypothesis, two hypotheses concerning phylogenetic history, the migration-ability hypothesis, and the starvation-resistance hypothesis.","container-title":"Oecologia","DOI":"10.1007/BF00649503","ISSN":"0029-8549, 1432-1939","issue":"1","journalAbbreviation":"Oecologia","language":"en","page":"30-37","source":"DOI.org (Crossref)","title":"Latitudinal patterns in European ant assemblages: variation in species richness and body size","title-short":"Latitudinal patterns in European ant assemblages","volume":"95","author":[{"family":"Cushman","given":"J. Hall"},{"family":"Lawton","given":"John H."},{"family":"Manly","given":"Bryan F. J."}],"issued":{"date-parts":[["1993",3]]},"citation-key":"cushmanLatitudinalPatternsEuropean1993"}}],"schema":"https://github.com/citation-style-language/schema/raw/master/csl-citation.json"} </w:instrText>
-      </w:r>
-      <w:r>
-        <w:fldChar w:fldCharType="separate"/>
-      </w:r>
-      <w:r>
-        <w:t>(Cushman et al. 1993)</w:t>
-      </w:r>
-      <w:r>
-        <w:fldChar w:fldCharType="end"/>
-      </w:r>
-      <w:r>
-        <w:t>.</w:t>
-      </w:r>
-      <w:r>
-        <w:t xml:space="preserve"> It has been found that femur length has a negative association with temperature at the individual worker level in a gradient across Quebec </w:t>
-      </w:r>
-      <w:r>
-        <w:fldChar w:fldCharType="begin"/>
-      </w:r>
-      <w:r>
-        <w:instrText xml:space="preserve"> ADDIN ZOTERO_ITEM CSL_CITATION {"citationID":"no9ICAVk","properties":{"formattedCitation":"(Ibarra-Isassi et al. 2022)","plainCitation":"(Ibarra-Isassi et al. 2022)","noteIndex":0},"citationItems":[{"id":4619,"uris":["http://zotero.org/users/local/IyWB10av/items/BTY49YEI"],"itemData":{"id":4619,"type":"article-journal","abstract":"Quantifying trait–environment associations can help elucidate the processes underpinning the structure of species assemblages. However, most work has focused on trait variation across rather than within species, meaning that processes operating at the intraspecific levels cannot be detected. Incorporating intraspecific trait variation in community-wide analyses can provide valuable insights about the role of morphological adaptation and plasticity on species persistence and the composition of ecological communities. Here, we assessed geographical variation in the direction (i.e. adaptation) and strength of selection, and the magnitude of plasticity, by examining community-wide trait variation in ant communities along an environmental gradient spanning 9° latitude in Quebec, Canada. Specifically, we measured 9 morphological traits related to foraging strategies, resource use and thermal regulation at 20 locations across temperate and boreal forests. We then examined how the mean and variance of these traits varied along temperature and precipitation gradients. Moreover, we examined how these trait–environment relationships varied across levels of organization, from individual workers (intraspecific) to colonies (intraspecific) and species (interspecific). We observed changes in mean trait values along environmental gradients, but very little change in variance. Specifically, we observed a decrease in the mean length of antennae and an increase in the mean eye length from mild (warm and wet) to more extreme environments (cold and dry). These shifts in trait means were mostly coordinated across organizational levels (i.e. worker, colony and species). We also observed a general increase in trait variance from mild to extreme environments, but only at the species level. Our findings suggest that stressful environmental conditions exert a strong selection pressure on ant morphology causing shifts in optimal trait values. These adaptations may enable persistence at the northern edge of the boreal forest and therefore influence the composition of these ant communities. Specifically, ants with large eyes and short antennae are overrepresented at the transition zone between the boreal forest and the tundra, possibly representing an adaptation to these more open habitats. Our study demonstrates that combining spatial and community-wide intraspecific functional trait data provides a promising way forward to gain new insights on trait adaptations and processes underpinning community structure along environmental gradients. Read the free Plain Language Summary for this article on the Journal blog.","container-title":"Functional Ecology","DOI":"10.1111/1365-2435.14185","ISSN":"1365-2435","issue":"n/a","language":"en","note":"_eprint: https://onlinelibrary.wiley.com/doi/pdf/10.1111/1365-2435.14185","source":"Wiley Online Library","title":"Community-wide trait adaptation, but not plasticity, explains ant community structure in extreme environments","URL":"https://onlinelibrary.wiley.com/doi/abs/10.1111/1365-2435.14185","volume":"n/a","author":[{"family":"Ibarra-Isassi","given":"Javier"},{"family":"Handa","given":"Ira Tanya"},{"family":"Lessard","given":"Jean-Philippe"}],"accessed":{"date-parts":[["2022",10,27]]},"issued":{"date-parts":[["2022"]]},"citation-key":"ibarra-isassiCommunitywideTraitAdaptation2022"}}],"schema":"https://github.com/citation-style-language/schema/raw/master/csl-citation.json"} </w:instrText>
-      </w:r>
-      <w:r>
-        <w:fldChar w:fldCharType="separate"/>
-      </w:r>
-      <w:r>
-        <w:t>(Ibarra-Isassi et al. 2022)</w:t>
-      </w:r>
-      <w:r>
-        <w:fldChar w:fldCharType="end"/>
-      </w:r>
-      <w:r>
-        <w:t>. We found it decreased along our gradient as well. We found body size decreases too.</w:t>
-      </w:r>
-      <w:r>
-        <w:t xml:space="preserve"> </w:t>
-      </w:r>
-      <w:r>
-        <w:fldChar w:fldCharType="begin"/>
-      </w:r>
-      <w:r>
-        <w:instrText xml:space="preserve"> ADDIN ZOTERO_ITEM CSL_CITATION {"citationID":"RUKbABNT","properties":{"formattedCitation":"(Wiescher et al. 2012)","plainCitation":"(Wiescher et al. 2012)","noteIndex":0},"citationItems":[{"id":77,"uris":["http://zotero.org/users/local/IyWB10av/items/FLEUB3GQ"],"itemData":{"id":77,"type":"article-journal","container-title":"Oecologia","ISSN":"0029-8549","issue":"4","page":"1063-1074","title":"Assembling an ant community: species functional traits reflect environmental filtering","volume":"169","author":[{"family":"Wiescher","given":"Philipp T."},{"family":"Pearce-Duvet","given":"Jessica MC"},{"family":"Feener","given":"Donald H."}],"issued":{"date-parts":[["2012"]]},"citation-key":"wiescherAssemblingAntCommunity2012"}}],"schema":"https://github.com/citation-style-language/schema/raw/master/csl-citation.json"} </w:instrText>
-      </w:r>
-      <w:r>
-        <w:fldChar w:fldCharType="separate"/>
-      </w:r>
-      <w:r>
-        <w:t>(Wiescher et al. 2012)</w:t>
-      </w:r>
-      <w:r>
-        <w:fldChar w:fldCharType="end"/>
-      </w:r>
-      <w:r>
-        <w:t xml:space="preserve"> found that ants in hotter, drier habitats had longer legs but this is central Florida where it is not that dry.</w:t>
-      </w:r>
-      <w:r>
-        <w:t xml:space="preserve"> Surface complexity can act as a filter on ant traits, for example longer-legged ant species are more successful on rugose surfaces that short-legged species </w:t>
-      </w:r>
-      <w:r>
-        <w:fldChar w:fldCharType="begin"/>
-      </w:r>
-      <w:r>
-        <w:instrText xml:space="preserve"> ADDIN ZOTERO_ITEM CSL_CITATION {"citationID":"zGZnpiZN","properties":{"formattedCitation":"(Kaspari and Weiser 1999)","plainCitation":"(Kaspari and Weiser 1999)","noteIndex":0},"citationItems":[{"id":73,"uris":["http://zotero.org/users/local/IyWB10av/items/WBEQT4BE"],"itemData":{"id":73,"type":"article-journal","container-title":"Functional Ecology","ISSN":"0269-8463","issue":"4","page":"530-538","title":"The size–grain hypothesis and interspecific scaling in ants","volume":"13","author":[{"family":"Kaspari","given":"M."},{"family":"Weiser","given":"M. D."}],"issued":{"date-parts":[["1999"]]},"citation-key":"kaspariSizeGrainHypothesis1999"}}],"schema":"https://github.com/citation-style-language/schema/raw/master/csl-citation.json"} </w:instrText>
-      </w:r>
-      <w:r>
-        <w:fldChar w:fldCharType="separate"/>
-      </w:r>
-      <w:r>
-        <w:t>(Kaspari and Weiser 1999)</w:t>
-      </w:r>
-      <w:r>
-        <w:fldChar w:fldCharType="end"/>
-      </w:r>
-      <w:r>
-        <w:fldChar w:fldCharType="begin"/>
-      </w:r>
-      <w:r>
-        <w:instrText xml:space="preserve"> ADDIN EN.CITE &lt;EndNote&gt;&lt;Cite&gt;&lt;Author&gt;Kaspari&lt;/Author&gt;&lt;Year&gt;1999&lt;/Year&gt;&lt;RecNum&gt;611&lt;/RecNum&gt;&lt;DisplayText&gt;(Kaspari and Weiser 1999)&lt;/DisplayText&gt;&lt;record&gt;&lt;rec-number&gt;611&lt;/rec-number&gt;&lt;foreign-keys&gt;&lt;key app="EN" db-id="efxxxd2elfvxfde05eev9swq9zv0dswrxzp2"&gt;611&lt;/key&gt;&lt;/foreign-keys&gt;&lt;ref-type name="Journal Article"&gt;17&lt;/ref-type&gt;&lt;contributors&gt;&lt;authors&gt;&lt;author&gt;Kaspari, M&lt;/author&gt;&lt;author&gt;Weiser, MD&lt;/author&gt;&lt;/authors&gt;&lt;/contributors&gt;&lt;titles&gt;&lt;title&gt;The size–grain hypothesis and interspecific scaling in ants&lt;/title&gt;&lt;secondary-title&gt;Functional ecology&lt;/secondary-title&gt;&lt;/titles&gt;&lt;periodical&gt;&lt;full-title&gt;Functional Ecology&lt;/full-title&gt;&lt;/periodical&gt;&lt;pages&gt;530-538&lt;/pages&gt;&lt;volume&gt;13&lt;/volume&gt;&lt;number&gt;4&lt;/number&gt;&lt;dates&gt;&lt;year&gt;1999&lt;/year&gt;&lt;/dates&gt;&lt;isbn&gt;0269-8463&lt;/isbn&gt;&lt;urls&gt;&lt;/urls&gt;&lt;/record&gt;&lt;/Cite&gt;&lt;/EndNote&gt;</w:instrText>
-      </w:r>
-      <w:r>
-        <w:fldChar w:fldCharType="separate"/>
-      </w:r>
-      <w:r>
-        <w:fldChar w:fldCharType="end"/>
-      </w:r>
-      <w:r>
-        <w:t>. Therefore</w:t>
-      </w:r>
-    </w:p>
-    <w:p>
-      <w:pPr>
-        <w:spacing w:line="360" w:lineRule="auto"/>
-      </w:pPr>
-      <w:r>
-        <w:t xml:space="preserve"> </w:t>
-      </w:r>
-      <w:r>
-        <w:t>We also found that the nestedness component of taxonomic beta diversity was correlated with the environment. The turnover component is the replacement of species along gradients. The nestedness component is changes in abundances of species – species losses or gains with the environment. Nestedness is the non-random loss of species In contrast to our expectations, species richness was not significantly correlated with the environmental gradient. The nestedness component of taxonomic beta-diversity was significantly correlated with the environmental gradient, but not the turnover component.</w:t>
-      </w:r>
     </w:p>
     <w:p>
       <w:pPr>
@@ -5784,6 +6274,7 @@
                 <w:szCs w:val="22"/>
               </w:rPr>
             </w:pPr>
+            <w:proofErr w:type="spellStart"/>
             <w:r>
               <w:rPr>
                 <w:rFonts w:cs="Times New Roman"/>
@@ -5792,6 +6283,7 @@
               </w:rPr>
               <w:t>CaS</w:t>
             </w:r>
+            <w:proofErr w:type="spellEnd"/>
           </w:p>
         </w:tc>
         <w:tc>
@@ -6156,6 +6648,7 @@
                 <w:szCs w:val="22"/>
               </w:rPr>
             </w:pPr>
+            <w:proofErr w:type="spellStart"/>
             <w:r>
               <w:rPr>
                 <w:rFonts w:cs="Times New Roman"/>
@@ -6164,6 +6657,7 @@
               </w:rPr>
               <w:t>CaSl</w:t>
             </w:r>
+            <w:proofErr w:type="spellEnd"/>
           </w:p>
         </w:tc>
         <w:tc>
@@ -6537,6 +7031,7 @@
                 <w:szCs w:val="22"/>
               </w:rPr>
             </w:pPr>
+            <w:proofErr w:type="spellStart"/>
             <w:r>
               <w:rPr>
                 <w:rFonts w:cs="Times New Roman"/>
@@ -6545,6 +7040,7 @@
               </w:rPr>
               <w:t>SemiT</w:t>
             </w:r>
+            <w:proofErr w:type="spellEnd"/>
           </w:p>
         </w:tc>
         <w:tc>
@@ -6925,6 +7421,7 @@
                 <w:szCs w:val="22"/>
               </w:rPr>
             </w:pPr>
+            <w:proofErr w:type="spellStart"/>
             <w:r>
               <w:rPr>
                 <w:rFonts w:cs="Times New Roman"/>
@@ -6933,6 +7430,7 @@
               </w:rPr>
               <w:t>Lokern</w:t>
             </w:r>
+            <w:proofErr w:type="spellEnd"/>
           </w:p>
         </w:tc>
         <w:tc>
@@ -7306,6 +7804,7 @@
                 <w:szCs w:val="22"/>
               </w:rPr>
             </w:pPr>
+            <w:proofErr w:type="spellStart"/>
             <w:r>
               <w:rPr>
                 <w:rFonts w:cs="Times New Roman"/>
@@ -7314,6 +7813,7 @@
               </w:rPr>
               <w:t>PaPl</w:t>
             </w:r>
+            <w:proofErr w:type="spellEnd"/>
           </w:p>
         </w:tc>
         <w:tc>
@@ -7694,13 +8194,23 @@
                 <w:szCs w:val="22"/>
               </w:rPr>
             </w:pPr>
+            <w:proofErr w:type="spellStart"/>
             <w:r>
               <w:rPr>
                 <w:rFonts w:cs="Times New Roman"/>
                 <w:sz w:val="22"/>
                 <w:szCs w:val="22"/>
               </w:rPr>
-              <w:t xml:space="preserve">Aven </w:t>
+              <w:t>Aven</w:t>
+            </w:r>
+            <w:proofErr w:type="spellEnd"/>
+            <w:r>
+              <w:rPr>
+                <w:rFonts w:cs="Times New Roman"/>
+                <w:sz w:val="22"/>
+                <w:szCs w:val="22"/>
+              </w:rPr>
+              <w:t xml:space="preserve"> </w:t>
             </w:r>
           </w:p>
         </w:tc>
@@ -8463,6 +8973,7 @@
                 <w:szCs w:val="22"/>
               </w:rPr>
             </w:pPr>
+            <w:proofErr w:type="spellStart"/>
             <w:r>
               <w:rPr>
                 <w:rFonts w:cs="Times New Roman"/>
@@ -8471,6 +8982,7 @@
               </w:rPr>
               <w:t>SiCr</w:t>
             </w:r>
+            <w:proofErr w:type="spellEnd"/>
           </w:p>
         </w:tc>
         <w:tc>
@@ -9298,14 +9810,25 @@
                 <w:lang w:eastAsia="en-CA"/>
               </w:rPr>
             </w:pPr>
-            <w:r>
-              <w:rPr>
-                <w:rFonts w:ascii="Calibri" w:eastAsia="Times New Roman" w:hAnsi="Calibri" w:cs="Calibri"/>
-                <w:sz w:val="22"/>
-                <w:szCs w:val="22"/>
-                <w:lang w:eastAsia="en-CA"/>
-              </w:rPr>
-              <w:t xml:space="preserve">eVIIRS NDVI </w:t>
+            <w:proofErr w:type="spellStart"/>
+            <w:r>
+              <w:rPr>
+                <w:rFonts w:ascii="Calibri" w:eastAsia="Times New Roman" w:hAnsi="Calibri" w:cs="Calibri"/>
+                <w:sz w:val="22"/>
+                <w:szCs w:val="22"/>
+                <w:lang w:eastAsia="en-CA"/>
+              </w:rPr>
+              <w:t>eVIIRS</w:t>
+            </w:r>
+            <w:proofErr w:type="spellEnd"/>
+            <w:r>
+              <w:rPr>
+                <w:rFonts w:ascii="Calibri" w:eastAsia="Times New Roman" w:hAnsi="Calibri" w:cs="Calibri"/>
+                <w:sz w:val="22"/>
+                <w:szCs w:val="22"/>
+                <w:lang w:eastAsia="en-CA"/>
+              </w:rPr>
+              <w:t xml:space="preserve"> NDVI </w:t>
             </w:r>
           </w:p>
         </w:tc>
@@ -9491,14 +10014,25 @@
                 <w:lang w:eastAsia="en-CA"/>
               </w:rPr>
             </w:pPr>
-            <w:r>
-              <w:rPr>
-                <w:rFonts w:ascii="Calibri" w:eastAsia="Times New Roman" w:hAnsi="Calibri" w:cs="Calibri"/>
-                <w:sz w:val="22"/>
-                <w:szCs w:val="22"/>
-                <w:lang w:eastAsia="en-CA"/>
-              </w:rPr>
-              <w:t xml:space="preserve">eVIIRS NDVI </w:t>
+            <w:proofErr w:type="spellStart"/>
+            <w:r>
+              <w:rPr>
+                <w:rFonts w:ascii="Calibri" w:eastAsia="Times New Roman" w:hAnsi="Calibri" w:cs="Calibri"/>
+                <w:sz w:val="22"/>
+                <w:szCs w:val="22"/>
+                <w:lang w:eastAsia="en-CA"/>
+              </w:rPr>
+              <w:t>eVIIRS</w:t>
+            </w:r>
+            <w:proofErr w:type="spellEnd"/>
+            <w:r>
+              <w:rPr>
+                <w:rFonts w:ascii="Calibri" w:eastAsia="Times New Roman" w:hAnsi="Calibri" w:cs="Calibri"/>
+                <w:sz w:val="22"/>
+                <w:szCs w:val="22"/>
+                <w:lang w:eastAsia="en-CA"/>
+              </w:rPr>
+              <w:t xml:space="preserve"> NDVI </w:t>
             </w:r>
           </w:p>
         </w:tc>
@@ -9684,14 +10218,25 @@
                 <w:lang w:eastAsia="en-CA"/>
               </w:rPr>
             </w:pPr>
-            <w:r>
-              <w:rPr>
-                <w:rFonts w:ascii="Calibri" w:eastAsia="Times New Roman" w:hAnsi="Calibri" w:cs="Calibri"/>
-                <w:sz w:val="22"/>
-                <w:szCs w:val="22"/>
-                <w:lang w:eastAsia="en-CA"/>
-              </w:rPr>
-              <w:t xml:space="preserve">eVIIRS NDVI </w:t>
+            <w:proofErr w:type="spellStart"/>
+            <w:r>
+              <w:rPr>
+                <w:rFonts w:ascii="Calibri" w:eastAsia="Times New Roman" w:hAnsi="Calibri" w:cs="Calibri"/>
+                <w:sz w:val="22"/>
+                <w:szCs w:val="22"/>
+                <w:lang w:eastAsia="en-CA"/>
+              </w:rPr>
+              <w:t>eVIIRS</w:t>
+            </w:r>
+            <w:proofErr w:type="spellEnd"/>
+            <w:r>
+              <w:rPr>
+                <w:rFonts w:ascii="Calibri" w:eastAsia="Times New Roman" w:hAnsi="Calibri" w:cs="Calibri"/>
+                <w:sz w:val="22"/>
+                <w:szCs w:val="22"/>
+                <w:lang w:eastAsia="en-CA"/>
+              </w:rPr>
+              <w:t xml:space="preserve"> NDVI </w:t>
             </w:r>
           </w:p>
         </w:tc>
@@ -9877,14 +10422,25 @@
                 <w:lang w:eastAsia="en-CA"/>
               </w:rPr>
             </w:pPr>
-            <w:r>
-              <w:rPr>
-                <w:rFonts w:ascii="Calibri" w:eastAsia="Times New Roman" w:hAnsi="Calibri" w:cs="Calibri"/>
-                <w:sz w:val="22"/>
-                <w:szCs w:val="22"/>
-                <w:lang w:eastAsia="en-CA"/>
-              </w:rPr>
-              <w:t xml:space="preserve">eVIIRS NDVI </w:t>
+            <w:proofErr w:type="spellStart"/>
+            <w:r>
+              <w:rPr>
+                <w:rFonts w:ascii="Calibri" w:eastAsia="Times New Roman" w:hAnsi="Calibri" w:cs="Calibri"/>
+                <w:sz w:val="22"/>
+                <w:szCs w:val="22"/>
+                <w:lang w:eastAsia="en-CA"/>
+              </w:rPr>
+              <w:t>eVIIRS</w:t>
+            </w:r>
+            <w:proofErr w:type="spellEnd"/>
+            <w:r>
+              <w:rPr>
+                <w:rFonts w:ascii="Calibri" w:eastAsia="Times New Roman" w:hAnsi="Calibri" w:cs="Calibri"/>
+                <w:sz w:val="22"/>
+                <w:szCs w:val="22"/>
+                <w:lang w:eastAsia="en-CA"/>
+              </w:rPr>
+              <w:t xml:space="preserve"> NDVI </w:t>
             </w:r>
           </w:p>
         </w:tc>
@@ -10070,14 +10626,25 @@
                 <w:lang w:eastAsia="en-CA"/>
               </w:rPr>
             </w:pPr>
-            <w:r>
-              <w:rPr>
-                <w:rFonts w:ascii="Calibri" w:eastAsia="Times New Roman" w:hAnsi="Calibri" w:cs="Calibri"/>
-                <w:sz w:val="22"/>
-                <w:szCs w:val="22"/>
-                <w:lang w:eastAsia="en-CA"/>
-              </w:rPr>
-              <w:t xml:space="preserve">eVIIRS NDVI </w:t>
+            <w:proofErr w:type="spellStart"/>
+            <w:r>
+              <w:rPr>
+                <w:rFonts w:ascii="Calibri" w:eastAsia="Times New Roman" w:hAnsi="Calibri" w:cs="Calibri"/>
+                <w:sz w:val="22"/>
+                <w:szCs w:val="22"/>
+                <w:lang w:eastAsia="en-CA"/>
+              </w:rPr>
+              <w:t>eVIIRS</w:t>
+            </w:r>
+            <w:proofErr w:type="spellEnd"/>
+            <w:r>
+              <w:rPr>
+                <w:rFonts w:ascii="Calibri" w:eastAsia="Times New Roman" w:hAnsi="Calibri" w:cs="Calibri"/>
+                <w:sz w:val="22"/>
+                <w:szCs w:val="22"/>
+                <w:lang w:eastAsia="en-CA"/>
+              </w:rPr>
+              <w:t xml:space="preserve"> NDVI </w:t>
             </w:r>
           </w:p>
         </w:tc>
@@ -10263,14 +10830,25 @@
                 <w:lang w:eastAsia="en-CA"/>
               </w:rPr>
             </w:pPr>
-            <w:r>
-              <w:rPr>
-                <w:rFonts w:ascii="Calibri" w:eastAsia="Times New Roman" w:hAnsi="Calibri" w:cs="Calibri"/>
-                <w:sz w:val="22"/>
-                <w:szCs w:val="22"/>
-                <w:lang w:eastAsia="en-CA"/>
-              </w:rPr>
-              <w:t xml:space="preserve">eVIIRS NDVI </w:t>
+            <w:proofErr w:type="spellStart"/>
+            <w:r>
+              <w:rPr>
+                <w:rFonts w:ascii="Calibri" w:eastAsia="Times New Roman" w:hAnsi="Calibri" w:cs="Calibri"/>
+                <w:sz w:val="22"/>
+                <w:szCs w:val="22"/>
+                <w:lang w:eastAsia="en-CA"/>
+              </w:rPr>
+              <w:t>eVIIRS</w:t>
+            </w:r>
+            <w:proofErr w:type="spellEnd"/>
+            <w:r>
+              <w:rPr>
+                <w:rFonts w:ascii="Calibri" w:eastAsia="Times New Roman" w:hAnsi="Calibri" w:cs="Calibri"/>
+                <w:sz w:val="22"/>
+                <w:szCs w:val="22"/>
+                <w:lang w:eastAsia="en-CA"/>
+              </w:rPr>
+              <w:t xml:space="preserve"> NDVI </w:t>
             </w:r>
           </w:p>
         </w:tc>
@@ -10456,14 +11034,25 @@
                 <w:lang w:eastAsia="en-CA"/>
               </w:rPr>
             </w:pPr>
-            <w:r>
-              <w:rPr>
-                <w:rFonts w:ascii="Calibri" w:eastAsia="Times New Roman" w:hAnsi="Calibri" w:cs="Calibri"/>
-                <w:sz w:val="22"/>
-                <w:szCs w:val="22"/>
-                <w:lang w:eastAsia="en-CA"/>
-              </w:rPr>
-              <w:t xml:space="preserve">eVIIRS NDVI </w:t>
+            <w:proofErr w:type="spellStart"/>
+            <w:r>
+              <w:rPr>
+                <w:rFonts w:ascii="Calibri" w:eastAsia="Times New Roman" w:hAnsi="Calibri" w:cs="Calibri"/>
+                <w:sz w:val="22"/>
+                <w:szCs w:val="22"/>
+                <w:lang w:eastAsia="en-CA"/>
+              </w:rPr>
+              <w:t>eVIIRS</w:t>
+            </w:r>
+            <w:proofErr w:type="spellEnd"/>
+            <w:r>
+              <w:rPr>
+                <w:rFonts w:ascii="Calibri" w:eastAsia="Times New Roman" w:hAnsi="Calibri" w:cs="Calibri"/>
+                <w:sz w:val="22"/>
+                <w:szCs w:val="22"/>
+                <w:lang w:eastAsia="en-CA"/>
+              </w:rPr>
+              <w:t xml:space="preserve"> NDVI </w:t>
             </w:r>
           </w:p>
         </w:tc>
@@ -10649,14 +11238,25 @@
                 <w:lang w:eastAsia="en-CA"/>
               </w:rPr>
             </w:pPr>
-            <w:r>
-              <w:rPr>
-                <w:rFonts w:ascii="Calibri" w:eastAsia="Times New Roman" w:hAnsi="Calibri" w:cs="Calibri"/>
-                <w:sz w:val="22"/>
-                <w:szCs w:val="22"/>
-                <w:lang w:eastAsia="en-CA"/>
-              </w:rPr>
-              <w:t xml:space="preserve">eVIIRS NDVI </w:t>
+            <w:proofErr w:type="spellStart"/>
+            <w:r>
+              <w:rPr>
+                <w:rFonts w:ascii="Calibri" w:eastAsia="Times New Roman" w:hAnsi="Calibri" w:cs="Calibri"/>
+                <w:sz w:val="22"/>
+                <w:szCs w:val="22"/>
+                <w:lang w:eastAsia="en-CA"/>
+              </w:rPr>
+              <w:t>eVIIRS</w:t>
+            </w:r>
+            <w:proofErr w:type="spellEnd"/>
+            <w:r>
+              <w:rPr>
+                <w:rFonts w:ascii="Calibri" w:eastAsia="Times New Roman" w:hAnsi="Calibri" w:cs="Calibri"/>
+                <w:sz w:val="22"/>
+                <w:szCs w:val="22"/>
+                <w:lang w:eastAsia="en-CA"/>
+              </w:rPr>
+              <w:t xml:space="preserve"> NDVI </w:t>
             </w:r>
           </w:p>
         </w:tc>
@@ -10842,14 +11442,25 @@
                 <w:lang w:eastAsia="en-CA"/>
               </w:rPr>
             </w:pPr>
-            <w:r>
-              <w:rPr>
-                <w:rFonts w:ascii="Calibri" w:eastAsia="Times New Roman" w:hAnsi="Calibri" w:cs="Calibri"/>
-                <w:sz w:val="22"/>
-                <w:szCs w:val="22"/>
-                <w:lang w:eastAsia="en-CA"/>
-              </w:rPr>
-              <w:t xml:space="preserve">eVIIRS NDVI </w:t>
+            <w:proofErr w:type="spellStart"/>
+            <w:r>
+              <w:rPr>
+                <w:rFonts w:ascii="Calibri" w:eastAsia="Times New Roman" w:hAnsi="Calibri" w:cs="Calibri"/>
+                <w:sz w:val="22"/>
+                <w:szCs w:val="22"/>
+                <w:lang w:eastAsia="en-CA"/>
+              </w:rPr>
+              <w:t>eVIIRS</w:t>
+            </w:r>
+            <w:proofErr w:type="spellEnd"/>
+            <w:r>
+              <w:rPr>
+                <w:rFonts w:ascii="Calibri" w:eastAsia="Times New Roman" w:hAnsi="Calibri" w:cs="Calibri"/>
+                <w:sz w:val="22"/>
+                <w:szCs w:val="22"/>
+                <w:lang w:eastAsia="en-CA"/>
+              </w:rPr>
+              <w:t xml:space="preserve"> NDVI </w:t>
             </w:r>
           </w:p>
         </w:tc>
@@ -11035,14 +11646,25 @@
                 <w:lang w:eastAsia="en-CA"/>
               </w:rPr>
             </w:pPr>
-            <w:r>
-              <w:rPr>
-                <w:rFonts w:ascii="Calibri" w:eastAsia="Times New Roman" w:hAnsi="Calibri" w:cs="Calibri"/>
-                <w:sz w:val="22"/>
-                <w:szCs w:val="22"/>
-                <w:lang w:eastAsia="en-CA"/>
-              </w:rPr>
-              <w:t xml:space="preserve">eVIIRS NDVI </w:t>
+            <w:proofErr w:type="spellStart"/>
+            <w:r>
+              <w:rPr>
+                <w:rFonts w:ascii="Calibri" w:eastAsia="Times New Roman" w:hAnsi="Calibri" w:cs="Calibri"/>
+                <w:sz w:val="22"/>
+                <w:szCs w:val="22"/>
+                <w:lang w:eastAsia="en-CA"/>
+              </w:rPr>
+              <w:t>eVIIRS</w:t>
+            </w:r>
+            <w:proofErr w:type="spellEnd"/>
+            <w:r>
+              <w:rPr>
+                <w:rFonts w:ascii="Calibri" w:eastAsia="Times New Roman" w:hAnsi="Calibri" w:cs="Calibri"/>
+                <w:sz w:val="22"/>
+                <w:szCs w:val="22"/>
+                <w:lang w:eastAsia="en-CA"/>
+              </w:rPr>
+              <w:t xml:space="preserve"> NDVI </w:t>
             </w:r>
           </w:p>
         </w:tc>
@@ -11228,14 +11850,25 @@
                 <w:lang w:eastAsia="en-CA"/>
               </w:rPr>
             </w:pPr>
-            <w:r>
-              <w:rPr>
-                <w:rFonts w:ascii="Calibri" w:eastAsia="Times New Roman" w:hAnsi="Calibri" w:cs="Calibri"/>
-                <w:sz w:val="22"/>
-                <w:szCs w:val="22"/>
-                <w:lang w:eastAsia="en-CA"/>
-              </w:rPr>
-              <w:t xml:space="preserve">eVIIRS NDVI </w:t>
+            <w:proofErr w:type="spellStart"/>
+            <w:r>
+              <w:rPr>
+                <w:rFonts w:ascii="Calibri" w:eastAsia="Times New Roman" w:hAnsi="Calibri" w:cs="Calibri"/>
+                <w:sz w:val="22"/>
+                <w:szCs w:val="22"/>
+                <w:lang w:eastAsia="en-CA"/>
+              </w:rPr>
+              <w:t>eVIIRS</w:t>
+            </w:r>
+            <w:proofErr w:type="spellEnd"/>
+            <w:r>
+              <w:rPr>
+                <w:rFonts w:ascii="Calibri" w:eastAsia="Times New Roman" w:hAnsi="Calibri" w:cs="Calibri"/>
+                <w:sz w:val="22"/>
+                <w:szCs w:val="22"/>
+                <w:lang w:eastAsia="en-CA"/>
+              </w:rPr>
+              <w:t xml:space="preserve"> NDVI </w:t>
             </w:r>
           </w:p>
         </w:tc>
@@ -11421,14 +12054,25 @@
                 <w:lang w:eastAsia="en-CA"/>
               </w:rPr>
             </w:pPr>
-            <w:r>
-              <w:rPr>
-                <w:rFonts w:ascii="Calibri" w:eastAsia="Times New Roman" w:hAnsi="Calibri" w:cs="Calibri"/>
-                <w:sz w:val="22"/>
-                <w:szCs w:val="22"/>
-                <w:lang w:eastAsia="en-CA"/>
-              </w:rPr>
-              <w:t xml:space="preserve">eVIIRS NDVI </w:t>
+            <w:proofErr w:type="spellStart"/>
+            <w:r>
+              <w:rPr>
+                <w:rFonts w:ascii="Calibri" w:eastAsia="Times New Roman" w:hAnsi="Calibri" w:cs="Calibri"/>
+                <w:sz w:val="22"/>
+                <w:szCs w:val="22"/>
+                <w:lang w:eastAsia="en-CA"/>
+              </w:rPr>
+              <w:t>eVIIRS</w:t>
+            </w:r>
+            <w:proofErr w:type="spellEnd"/>
+            <w:r>
+              <w:rPr>
+                <w:rFonts w:ascii="Calibri" w:eastAsia="Times New Roman" w:hAnsi="Calibri" w:cs="Calibri"/>
+                <w:sz w:val="22"/>
+                <w:szCs w:val="22"/>
+                <w:lang w:eastAsia="en-CA"/>
+              </w:rPr>
+              <w:t xml:space="preserve"> NDVI </w:t>
             </w:r>
           </w:p>
         </w:tc>
@@ -11614,14 +12258,25 @@
                 <w:lang w:eastAsia="en-CA"/>
               </w:rPr>
             </w:pPr>
-            <w:r>
-              <w:rPr>
-                <w:rFonts w:ascii="Calibri" w:eastAsia="Times New Roman" w:hAnsi="Calibri" w:cs="Calibri"/>
-                <w:sz w:val="22"/>
-                <w:szCs w:val="22"/>
-                <w:lang w:eastAsia="en-CA"/>
-              </w:rPr>
-              <w:t xml:space="preserve">eVIIRS NDVI </w:t>
+            <w:proofErr w:type="spellStart"/>
+            <w:r>
+              <w:rPr>
+                <w:rFonts w:ascii="Calibri" w:eastAsia="Times New Roman" w:hAnsi="Calibri" w:cs="Calibri"/>
+                <w:sz w:val="22"/>
+                <w:szCs w:val="22"/>
+                <w:lang w:eastAsia="en-CA"/>
+              </w:rPr>
+              <w:t>eVIIRS</w:t>
+            </w:r>
+            <w:proofErr w:type="spellEnd"/>
+            <w:r>
+              <w:rPr>
+                <w:rFonts w:ascii="Calibri" w:eastAsia="Times New Roman" w:hAnsi="Calibri" w:cs="Calibri"/>
+                <w:sz w:val="22"/>
+                <w:szCs w:val="22"/>
+                <w:lang w:eastAsia="en-CA"/>
+              </w:rPr>
+              <w:t xml:space="preserve"> NDVI </w:t>
             </w:r>
           </w:p>
         </w:tc>
@@ -11807,14 +12462,25 @@
                 <w:lang w:eastAsia="en-CA"/>
               </w:rPr>
             </w:pPr>
-            <w:r>
-              <w:rPr>
-                <w:rFonts w:ascii="Calibri" w:eastAsia="Times New Roman" w:hAnsi="Calibri" w:cs="Calibri"/>
-                <w:sz w:val="22"/>
-                <w:szCs w:val="22"/>
-                <w:lang w:eastAsia="en-CA"/>
-              </w:rPr>
-              <w:t xml:space="preserve">eVIIRS NDVI </w:t>
+            <w:proofErr w:type="spellStart"/>
+            <w:r>
+              <w:rPr>
+                <w:rFonts w:ascii="Calibri" w:eastAsia="Times New Roman" w:hAnsi="Calibri" w:cs="Calibri"/>
+                <w:sz w:val="22"/>
+                <w:szCs w:val="22"/>
+                <w:lang w:eastAsia="en-CA"/>
+              </w:rPr>
+              <w:t>eVIIRS</w:t>
+            </w:r>
+            <w:proofErr w:type="spellEnd"/>
+            <w:r>
+              <w:rPr>
+                <w:rFonts w:ascii="Calibri" w:eastAsia="Times New Roman" w:hAnsi="Calibri" w:cs="Calibri"/>
+                <w:sz w:val="22"/>
+                <w:szCs w:val="22"/>
+                <w:lang w:eastAsia="en-CA"/>
+              </w:rPr>
+              <w:t xml:space="preserve"> NDVI </w:t>
             </w:r>
           </w:p>
         </w:tc>
@@ -12000,14 +12666,25 @@
                 <w:lang w:eastAsia="en-CA"/>
               </w:rPr>
             </w:pPr>
-            <w:r>
-              <w:rPr>
-                <w:rFonts w:ascii="Calibri" w:eastAsia="Times New Roman" w:hAnsi="Calibri" w:cs="Calibri"/>
-                <w:sz w:val="22"/>
-                <w:szCs w:val="22"/>
-                <w:lang w:eastAsia="en-CA"/>
-              </w:rPr>
-              <w:t xml:space="preserve">eVIIRS NDVI </w:t>
+            <w:proofErr w:type="spellStart"/>
+            <w:r>
+              <w:rPr>
+                <w:rFonts w:ascii="Calibri" w:eastAsia="Times New Roman" w:hAnsi="Calibri" w:cs="Calibri"/>
+                <w:sz w:val="22"/>
+                <w:szCs w:val="22"/>
+                <w:lang w:eastAsia="en-CA"/>
+              </w:rPr>
+              <w:t>eVIIRS</w:t>
+            </w:r>
+            <w:proofErr w:type="spellEnd"/>
+            <w:r>
+              <w:rPr>
+                <w:rFonts w:ascii="Calibri" w:eastAsia="Times New Roman" w:hAnsi="Calibri" w:cs="Calibri"/>
+                <w:sz w:val="22"/>
+                <w:szCs w:val="22"/>
+                <w:lang w:eastAsia="en-CA"/>
+              </w:rPr>
+              <w:t xml:space="preserve"> NDVI </w:t>
             </w:r>
           </w:p>
         </w:tc>
@@ -12193,14 +12870,25 @@
                 <w:lang w:eastAsia="en-CA"/>
               </w:rPr>
             </w:pPr>
-            <w:r>
-              <w:rPr>
-                <w:rFonts w:ascii="Calibri" w:eastAsia="Times New Roman" w:hAnsi="Calibri" w:cs="Calibri"/>
-                <w:sz w:val="22"/>
-                <w:szCs w:val="22"/>
-                <w:lang w:eastAsia="en-CA"/>
-              </w:rPr>
-              <w:t xml:space="preserve">eVIIRS NDVI </w:t>
+            <w:proofErr w:type="spellStart"/>
+            <w:r>
+              <w:rPr>
+                <w:rFonts w:ascii="Calibri" w:eastAsia="Times New Roman" w:hAnsi="Calibri" w:cs="Calibri"/>
+                <w:sz w:val="22"/>
+                <w:szCs w:val="22"/>
+                <w:lang w:eastAsia="en-CA"/>
+              </w:rPr>
+              <w:t>eVIIRS</w:t>
+            </w:r>
+            <w:proofErr w:type="spellEnd"/>
+            <w:r>
+              <w:rPr>
+                <w:rFonts w:ascii="Calibri" w:eastAsia="Times New Roman" w:hAnsi="Calibri" w:cs="Calibri"/>
+                <w:sz w:val="22"/>
+                <w:szCs w:val="22"/>
+                <w:lang w:eastAsia="en-CA"/>
+              </w:rPr>
+              <w:t xml:space="preserve"> NDVI </w:t>
             </w:r>
           </w:p>
         </w:tc>
@@ -12386,14 +13074,25 @@
                 <w:lang w:eastAsia="en-CA"/>
               </w:rPr>
             </w:pPr>
-            <w:r>
-              <w:rPr>
-                <w:rFonts w:ascii="Calibri" w:eastAsia="Times New Roman" w:hAnsi="Calibri" w:cs="Calibri"/>
-                <w:sz w:val="22"/>
-                <w:szCs w:val="22"/>
-                <w:lang w:eastAsia="en-CA"/>
-              </w:rPr>
-              <w:t xml:space="preserve">eVIIRS NDVI </w:t>
+            <w:proofErr w:type="spellStart"/>
+            <w:r>
+              <w:rPr>
+                <w:rFonts w:ascii="Calibri" w:eastAsia="Times New Roman" w:hAnsi="Calibri" w:cs="Calibri"/>
+                <w:sz w:val="22"/>
+                <w:szCs w:val="22"/>
+                <w:lang w:eastAsia="en-CA"/>
+              </w:rPr>
+              <w:t>eVIIRS</w:t>
+            </w:r>
+            <w:proofErr w:type="spellEnd"/>
+            <w:r>
+              <w:rPr>
+                <w:rFonts w:ascii="Calibri" w:eastAsia="Times New Roman" w:hAnsi="Calibri" w:cs="Calibri"/>
+                <w:sz w:val="22"/>
+                <w:szCs w:val="22"/>
+                <w:lang w:eastAsia="en-CA"/>
+              </w:rPr>
+              <w:t xml:space="preserve"> NDVI </w:t>
             </w:r>
           </w:p>
         </w:tc>
@@ -12579,14 +13278,25 @@
                 <w:lang w:eastAsia="en-CA"/>
               </w:rPr>
             </w:pPr>
-            <w:r>
-              <w:rPr>
-                <w:rFonts w:ascii="Calibri" w:eastAsia="Times New Roman" w:hAnsi="Calibri" w:cs="Calibri"/>
-                <w:sz w:val="22"/>
-                <w:szCs w:val="22"/>
-                <w:lang w:eastAsia="en-CA"/>
-              </w:rPr>
-              <w:t xml:space="preserve">eVIIRS NDVI </w:t>
+            <w:proofErr w:type="spellStart"/>
+            <w:r>
+              <w:rPr>
+                <w:rFonts w:ascii="Calibri" w:eastAsia="Times New Roman" w:hAnsi="Calibri" w:cs="Calibri"/>
+                <w:sz w:val="22"/>
+                <w:szCs w:val="22"/>
+                <w:lang w:eastAsia="en-CA"/>
+              </w:rPr>
+              <w:t>eVIIRS</w:t>
+            </w:r>
+            <w:proofErr w:type="spellEnd"/>
+            <w:r>
+              <w:rPr>
+                <w:rFonts w:ascii="Calibri" w:eastAsia="Times New Roman" w:hAnsi="Calibri" w:cs="Calibri"/>
+                <w:sz w:val="22"/>
+                <w:szCs w:val="22"/>
+                <w:lang w:eastAsia="en-CA"/>
+              </w:rPr>
+              <w:t xml:space="preserve"> NDVI </w:t>
             </w:r>
           </w:p>
         </w:tc>
@@ -12941,7 +13651,21 @@
         <w:rPr>
           <w:lang w:val="en-US"/>
         </w:rPr>
-        <w:t xml:space="preserve">USGS EROS Archive - Vegetation Monitoring - EROS Visible Infrared Imaging Radiometer Suite (eVIIRS) </w:t>
+        <w:t>USGS EROS Archive - Vegetation Monitoring - EROS Visible Infrared Imaging Radiometer Suite (</w:t>
+      </w:r>
+      <w:proofErr w:type="spellStart"/>
+      <w:r>
+        <w:rPr>
+          <w:lang w:val="en-US"/>
+        </w:rPr>
+        <w:t>eVIIRS</w:t>
+      </w:r>
+      <w:proofErr w:type="spellEnd"/>
+      <w:r>
+        <w:rPr>
+          <w:lang w:val="en-US"/>
+        </w:rPr>
+        <w:t xml:space="preserve">) </w:t>
       </w:r>
       <w:r>
         <w:rPr>
@@ -14408,6 +15132,7 @@
   <w:style w:type="character" w:default="1" w:styleId="DefaultParagraphFont">
     <w:name w:val="Default Paragraph Font"/>
     <w:uiPriority w:val="1"/>
+    <w:semiHidden/>
     <w:unhideWhenUsed/>
   </w:style>
   <w:style w:type="table" w:default="1" w:styleId="TableNormal">

</xml_diff>